<commit_message>
update cv and add resume
</commit_message>
<xml_diff>
--- a/files/reddy_cv.docx
+++ b/files/reddy_cv.docx
@@ -840,7 +840,7 @@
         <w:pStyle w:val="ListParagraph"/>
       </w:pPr>
       <w:r>
-        <w:t>Developing software using React.js and AWS that works with proprietary IoT devices to extract, organize, and analyze data.</w:t>
+        <w:t>Developing software using React and AWS that works with proprietary IoT devices to extract, organize, and analyze data.</w:t>
       </w:r>
     </w:p>
     <w:p>
@@ -2170,7 +2170,7 @@
           <w:color w:val="0563C1"/>
           <w:u w:val="single"/>
         </w:rPr>
-        <w:t>linkedin.com/in/aadarsha2002/</w:t>
+        <w:t>aadarsha2002.github.io</w:t>
       </w:r>
     </w:hyperlink>
   </w:p>
@@ -6560,6 +6560,26 @@
 </a:theme>
 </file>
 
+<file path=word/webextensions/taskpanes.xml><?xml version="1.0" encoding="utf-8"?>
+<wetp:taskpanes xmlns:wetp="http://schemas.microsoft.com/office/webextensions/taskpanes/2010/11">
+  <wetp:taskpane dockstate="right" visibility="0" width="438" row="3">
+    <wetp:webextensionref xmlns:r="http://schemas.openxmlformats.org/officeDocument/2006/relationships" r:id="rId1"/>
+  </wetp:taskpane>
+</wetp:taskpanes>
+</file>
+
+<file path=word/webextensions/webextension1.xml><?xml version="1.0" encoding="utf-8"?>
+<we:webextension xmlns:we="http://schemas.microsoft.com/office/webextensions/webextension/2010/11" id="{1F63D240-0BFB-4784-89A8-441F2852EDAC}">
+  <we:reference id="wa104099688" version="1.7.0.0" store="en-US" storeType="OMEX"/>
+  <we:alternateReferences>
+    <we:reference id="WA104099688" version="1.7.0.0" store="WA104099688" storeType="OMEX"/>
+  </we:alternateReferences>
+  <we:properties/>
+  <we:bindings/>
+  <we:snapshot xmlns:r="http://schemas.openxmlformats.org/officeDocument/2006/relationships"/>
+</we:webextension>
+</file>
+
 <file path=customXml/item1.xml><?xml version="1.0" encoding="utf-8"?>
 <b:Sources xmlns:b="http://schemas.openxmlformats.org/officeDocument/2006/bibliography" xmlns="http://schemas.openxmlformats.org/officeDocument/2006/bibliography" SelectedStyle="\APASixthEditionOfficeOnline.xsl" StyleName="APA" Version="6"/>
 </file>

</xml_diff>

<commit_message>
Fix typos and update dates in CV
</commit_message>
<xml_diff>
--- a/files/reddy_cv.docx
+++ b/files/reddy_cv.docx
@@ -334,7 +334,13 @@
         <w:pStyle w:val="ListParagraph"/>
       </w:pPr>
       <w:r>
-        <w:t>Designed, fielded, and analyzed a survey experiment</w:t>
+        <w:t xml:space="preserve">Designed, fielded, and </w:t>
+      </w:r>
+      <w:r>
+        <w:t>investigated</w:t>
+      </w:r>
+      <w:r>
+        <w:t xml:space="preserve"> a survey experiment</w:t>
       </w:r>
       <w:r>
         <w:t xml:space="preserve"> on the impact of AI on 250 employees within each of four industries using survey data under Dr. Nicholas Dietrich</w:t>
@@ -569,7 +575,19 @@
         <w:rPr>
           <w:iCs/>
         </w:rPr>
-        <w:t xml:space="preserve">2021 </w:t>
+        <w:t>202</w:t>
+      </w:r>
+      <w:r>
+        <w:rPr>
+          <w:iCs/>
+        </w:rPr>
+        <w:t>2</w:t>
+      </w:r>
+      <w:r>
+        <w:rPr>
+          <w:iCs/>
+        </w:rPr>
+        <w:t xml:space="preserve"> </w:t>
       </w:r>
       <w:r>
         <w:rPr>
@@ -6551,28 +6569,28 @@
 </file>
 
 <file path=customXml/item1.xml><?xml version="1.0" encoding="utf-8"?>
+<b:Sources xmlns:b="http://schemas.openxmlformats.org/officeDocument/2006/bibliography" xmlns="http://schemas.openxmlformats.org/officeDocument/2006/bibliography" SelectedStyle="\APASixthEditionOfficeOnline.xsl" StyleName="APA" Version="6"/>
+</file>
+
+<file path=customXml/item2.xml><?xml version="1.0" encoding="utf-8"?>
 <go:gDocsCustomXmlDataStorage xmlns:go="http://customooxmlschemas.google.com/" xmlns:r="http://schemas.openxmlformats.org/officeDocument/2006/relationships">
   <go:docsCustomData xmlns:go="http://customooxmlschemas.google.com/" roundtripDataSignature="AMtx7mgptLdmkf0DGPnpNTCtVMEDhoWzww==">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</go:docsCustomData>
 </go:gDocsCustomXmlDataStorage>
 </file>
 
-<file path=customXml/item2.xml><?xml version="1.0" encoding="utf-8"?>
-<b:Sources xmlns:b="http://schemas.openxmlformats.org/officeDocument/2006/bibliography" xmlns="http://schemas.openxmlformats.org/officeDocument/2006/bibliography" SelectedStyle="\APASixthEditionOfficeOnline.xsl" StyleName="APA" Version="6"/>
+<file path=customXml/itemProps1.xml><?xml version="1.0" encoding="utf-8"?>
+<ds:datastoreItem xmlns:ds="http://schemas.openxmlformats.org/officeDocument/2006/customXml" ds:itemID="{8686210F-480E-42A8-90E7-5B7A87F799DC}">
+  <ds:schemaRefs>
+    <ds:schemaRef ds:uri="http://schemas.openxmlformats.org/officeDocument/2006/bibliography"/>
+  </ds:schemaRefs>
+</ds:datastoreItem>
 </file>
 
-<file path=customXml/itemProps1.xml><?xml version="1.0" encoding="utf-8"?>
+<file path=customXml/itemProps2.xml><?xml version="1.0" encoding="utf-8"?>
 <ds:datastoreItem xmlns:ds="http://schemas.openxmlformats.org/officeDocument/2006/customXml" ds:itemID="{11111111-1234-1234-1234-123412341234}">
   <ds:schemaRefs>
     <ds:schemaRef ds:uri="http://customooxmlschemas.google.com/"/>
     <ds:schemaRef ds:uri="http://schemas.openxmlformats.org/officeDocument/2006/relationships"/>
   </ds:schemaRefs>
 </ds:datastoreItem>
-</file>
-
-<file path=customXml/itemProps2.xml><?xml version="1.0" encoding="utf-8"?>
-<ds:datastoreItem xmlns:ds="http://schemas.openxmlformats.org/officeDocument/2006/customXml" ds:itemID="{8686210F-480E-42A8-90E7-5B7A87F799DC}">
-  <ds:schemaRefs>
-    <ds:schemaRef ds:uri="http://schemas.openxmlformats.org/officeDocument/2006/bibliography"/>
-  </ds:schemaRefs>
-</ds:datastoreItem>
 </file>
</xml_diff>

<commit_message>
Update CV with awards, honors, and campus involvement
</commit_message>
<xml_diff>
--- a/files/reddy_cv.docx
+++ b/files/reddy_cv.docx
@@ -972,6 +972,41 @@
         </w:rPr>
       </w:pPr>
       <w:r>
+        <w:t>Mortar Board National College Senior Honor Society Membership,</w:t>
+      </w:r>
+      <w:r>
+        <w:rPr>
+          <w:b w:val="0"/>
+          <w:bCs w:val="0"/>
+        </w:rPr>
+        <w:t xml:space="preserve"> Ohio Wesleyan University</w:t>
+      </w:r>
+      <w:r>
+        <w:rPr>
+          <w:b w:val="0"/>
+          <w:bCs w:val="0"/>
+          <w:i/>
+        </w:rPr>
+        <w:tab/>
+      </w:r>
+      <w:r>
+        <w:rPr>
+          <w:iCs/>
+        </w:rPr>
+        <w:t>Spring 2023</w:t>
+      </w:r>
+      <w:r>
+        <w:tab/>
+      </w:r>
+    </w:p>
+    <w:p>
+      <w:pPr>
+        <w:pStyle w:val="Heading2"/>
+        <w:rPr>
+          <w:iCs/>
+        </w:rPr>
+      </w:pPr>
+      <w:r>
         <w:t>Golden Bishop Award</w:t>
       </w:r>
       <w:r>
@@ -1410,7 +1445,7 @@
         <w:pStyle w:val="ListParagraph"/>
       </w:pPr>
       <w:r>
-        <w:t xml:space="preserve">Awarded WCSA Best New Member Golden Bishop Award for making the </w:t>
+        <w:t xml:space="preserve">Awarded WCSA Best New Member Golden Bishop Award for making </w:t>
       </w:r>
       <w:r>
         <w:t xml:space="preserve">outstanding </w:t>
@@ -1483,7 +1518,10 @@
         <w:t xml:space="preserve">Presented </w:t>
       </w:r>
       <w:r>
-        <w:t>on Artificial Intelligence</w:t>
+        <w:t xml:space="preserve">on </w:t>
+      </w:r>
+      <w:r>
+        <w:t>AI</w:t>
       </w:r>
       <w:r>
         <w:t xml:space="preserve"> at </w:t>
@@ -1700,15 +1738,19 @@
         <w:pStyle w:val="ListParagraph"/>
       </w:pPr>
       <w:r>
-        <w:t>Created and implemented a comprehensive marketing plan for events.</w:t>
-      </w:r>
-    </w:p>
-    <w:p>
-      <w:pPr>
-        <w:pStyle w:val="ListParagraph"/>
-      </w:pPr>
-      <w:r>
-        <w:t>Oversaw social media, and created and delegated posters, flyers, banners, and other advertising strategies.</w:t>
+        <w:t xml:space="preserve">Oversaw social media, and created and delegated </w:t>
+      </w:r>
+      <w:r>
+        <w:t xml:space="preserve">tasks in a </w:t>
+      </w:r>
+      <w:r>
+        <w:t xml:space="preserve">comprehensive marketing plan </w:t>
+      </w:r>
+      <w:r>
+        <w:t>for events</w:t>
+      </w:r>
+      <w:r>
+        <w:t>.</w:t>
       </w:r>
     </w:p>
     <w:p>

</xml_diff>

<commit_message>
resume, cv, about, other updates
</commit_message>
<xml_diff>
--- a/files/reddy_cv.docx
+++ b/files/reddy_cv.docx
@@ -1,6 +1,6 @@
 
 <file path=word/document.xml><?xml version="1.0" encoding="utf-8"?>
-<w:document xmlns:wpc="http://schemas.microsoft.com/office/word/2010/wordprocessingCanvas" xmlns:cx="http://schemas.microsoft.com/office/drawing/2014/chartex" xmlns:cx1="http://schemas.microsoft.com/office/drawing/2015/9/8/chartex" xmlns:cx2="http://schemas.microsoft.com/office/drawing/2015/10/21/chartex" xmlns:cx3="http://schemas.microsoft.com/office/drawing/2016/5/9/chartex" xmlns:cx4="http://schemas.microsoft.com/office/drawing/2016/5/10/chartex" xmlns:cx5="http://schemas.microsoft.com/office/drawing/2016/5/11/chartex" xmlns:cx6="http://schemas.microsoft.com/office/drawing/2016/5/12/chartex" xmlns:cx7="http://schemas.microsoft.com/office/drawing/2016/5/13/chartex" xmlns:cx8="http://schemas.microsoft.com/office/drawing/2016/5/14/chartex" xmlns:mc="http://schemas.openxmlformats.org/markup-compatibility/2006" xmlns:aink="http://schemas.microsoft.com/office/drawing/2016/ink" xmlns:am3d="http://schemas.microsoft.com/office/drawing/2017/model3d" xmlns:o="urn:schemas-microsoft-com:office:office" xmlns:oel="http://schemas.microsoft.com/office/2019/extlst" xmlns:r="http://schemas.openxmlformats.org/officeDocument/2006/relationships" xmlns:m="http://schemas.openxmlformats.org/officeDocument/2006/math" xmlns:v="urn:schemas-microsoft-com:vml" xmlns:wp14="http://schemas.microsoft.com/office/word/2010/wordprocessingDrawing" xmlns:wp="http://schemas.openxmlformats.org/drawingml/2006/wordprocessingDrawing" xmlns:w10="urn:schemas-microsoft-com:office:word" xmlns:w="http://schemas.openxmlformats.org/wordprocessingml/2006/main" xmlns:w14="http://schemas.microsoft.com/office/word/2010/wordml" xmlns:w15="http://schemas.microsoft.com/office/word/2012/wordml" xmlns:w16cex="http://schemas.microsoft.com/office/word/2018/wordml/cex" xmlns:w16cid="http://schemas.microsoft.com/office/word/2016/wordml/cid" xmlns:w16="http://schemas.microsoft.com/office/word/2018/wordml" xmlns:w16sdtdh="http://schemas.microsoft.com/office/word/2020/wordml/sdtdatahash" xmlns:w16se="http://schemas.microsoft.com/office/word/2015/wordml/symex" xmlns:wpg="http://schemas.microsoft.com/office/word/2010/wordprocessingGroup" xmlns:wpi="http://schemas.microsoft.com/office/word/2010/wordprocessingInk" xmlns:wne="http://schemas.microsoft.com/office/word/2006/wordml" xmlns:wps="http://schemas.microsoft.com/office/word/2010/wordprocessingShape" mc:Ignorable="w14 w15 w16se w16cid w16 w16cex w16sdtdh wp14">
+<w:document xmlns:wpc="http://schemas.microsoft.com/office/word/2010/wordprocessingCanvas" xmlns:cx="http://schemas.microsoft.com/office/drawing/2014/chartex" xmlns:cx1="http://schemas.microsoft.com/office/drawing/2015/9/8/chartex" xmlns:cx2="http://schemas.microsoft.com/office/drawing/2015/10/21/chartex" xmlns:cx3="http://schemas.microsoft.com/office/drawing/2016/5/9/chartex" xmlns:cx4="http://schemas.microsoft.com/office/drawing/2016/5/10/chartex" xmlns:cx5="http://schemas.microsoft.com/office/drawing/2016/5/11/chartex" xmlns:cx6="http://schemas.microsoft.com/office/drawing/2016/5/12/chartex" xmlns:cx7="http://schemas.microsoft.com/office/drawing/2016/5/13/chartex" xmlns:cx8="http://schemas.microsoft.com/office/drawing/2016/5/14/chartex" xmlns:mc="http://schemas.openxmlformats.org/markup-compatibility/2006" xmlns:aink="http://schemas.microsoft.com/office/drawing/2016/ink" xmlns:am3d="http://schemas.microsoft.com/office/drawing/2017/model3d" xmlns:o="urn:schemas-microsoft-com:office:office" xmlns:oel="http://schemas.microsoft.com/office/2019/extlst" xmlns:r="http://schemas.openxmlformats.org/officeDocument/2006/relationships" xmlns:m="http://schemas.openxmlformats.org/officeDocument/2006/math" xmlns:v="urn:schemas-microsoft-com:vml" xmlns:wp14="http://schemas.microsoft.com/office/word/2010/wordprocessingDrawing" xmlns:wp="http://schemas.openxmlformats.org/drawingml/2006/wordprocessingDrawing" xmlns:w10="urn:schemas-microsoft-com:office:word" xmlns:w="http://schemas.openxmlformats.org/wordprocessingml/2006/main" xmlns:w14="http://schemas.microsoft.com/office/word/2010/wordml" xmlns:w15="http://schemas.microsoft.com/office/word/2012/wordml" xmlns:w16cex="http://schemas.microsoft.com/office/word/2018/wordml/cex" xmlns:w16cid="http://schemas.microsoft.com/office/word/2016/wordml/cid" xmlns:w16="http://schemas.microsoft.com/office/word/2018/wordml" xmlns:w16du="http://schemas.microsoft.com/office/word/2023/wordml/word16du" xmlns:w16sdtdh="http://schemas.microsoft.com/office/word/2020/wordml/sdtdatahash" xmlns:w16se="http://schemas.microsoft.com/office/word/2015/wordml/symex" xmlns:wpg="http://schemas.microsoft.com/office/word/2010/wordprocessingGroup" xmlns:wpi="http://schemas.microsoft.com/office/word/2010/wordprocessingInk" xmlns:wne="http://schemas.microsoft.com/office/word/2006/wordml" xmlns:wps="http://schemas.microsoft.com/office/word/2010/wordprocessingShape" mc:Ignorable="w14 w15 w16se w16cid w16 w16cex w16sdtdh w16du wp14">
   <w:body>
     <w:p>
       <w:pPr>
@@ -17,48 +17,52 @@
           <w:iCs/>
         </w:rPr>
       </w:pPr>
-      <w:bookmarkStart w:id="0" w:name="_heading=h.gjdgxs" w:colFirst="0" w:colLast="0"/>
-      <w:bookmarkEnd w:id="0"/>
-      <w:r>
-        <w:t>Bachelor of Arts in Computer Science and Data Analytics</w:t>
-      </w:r>
-      <w:r>
-        <w:t xml:space="preserve">, </w:t>
+      <w:r>
+        <w:t xml:space="preserve">Master of Science </w:t>
+      </w:r>
+      <w:r>
+        <w:t>in Computer Science</w:t>
+      </w:r>
+      <w:r>
+        <w:t>,</w:t>
+      </w:r>
+      <w:r>
+        <w:t xml:space="preserve"> </w:t>
       </w:r>
       <w:r>
         <w:rPr>
           <w:b w:val="0"/>
           <w:bCs w:val="0"/>
         </w:rPr>
-        <w:t>Ohio Wesleyan University</w:t>
+        <w:t>Washington University in St. Louis</w:t>
       </w:r>
       <w:r>
         <w:rPr>
           <w:b w:val="0"/>
           <w:bCs w:val="0"/>
         </w:rPr>
-        <w:t>,</w:t>
+        <w:t xml:space="preserve">, </w:t>
       </w:r>
       <w:r>
         <w:rPr>
           <w:b w:val="0"/>
           <w:bCs w:val="0"/>
         </w:rPr>
-        <w:t xml:space="preserve"> </w:t>
+        <w:t>St. Louis</w:t>
       </w:r>
       <w:r>
         <w:rPr>
           <w:b w:val="0"/>
           <w:bCs w:val="0"/>
         </w:rPr>
-        <w:t>Delaware, O</w:t>
+        <w:t xml:space="preserve">, </w:t>
       </w:r>
       <w:r>
         <w:rPr>
           <w:b w:val="0"/>
           <w:bCs w:val="0"/>
         </w:rPr>
-        <w:t>hio</w:t>
+        <w:t>Missouri</w:t>
       </w:r>
       <w:r>
         <w:rPr>
@@ -77,13 +81,19 @@
         <w:rPr>
           <w:iCs/>
         </w:rPr>
-        <w:t>May 2</w:t>
+        <w:t xml:space="preserve">August </w:t>
       </w:r>
       <w:r>
         <w:rPr>
           <w:iCs/>
         </w:rPr>
-        <w:t>023</w:t>
+        <w:t>202</w:t>
+      </w:r>
+      <w:r>
+        <w:rPr>
+          <w:iCs/>
+        </w:rPr>
+        <w:t>4 – Present</w:t>
       </w:r>
     </w:p>
     <w:p>
@@ -95,13 +105,10 @@
           <w:i/>
           <w:iCs/>
         </w:rPr>
-        <w:t>Minor:</w:t>
-      </w:r>
-      <w:r>
-        <w:t xml:space="preserve"> Economics</w:t>
-      </w:r>
-      <w:r>
-        <w:t>.</w:t>
+        <w:t>Programming Languages:</w:t>
+      </w:r>
+      <w:r>
+        <w:t xml:space="preserve"> C++, Java, R, Python, C#, Rust, SQL, MIPS, Scheme, JavaScript (Node.js, React), HTML, CSS.</w:t>
       </w:r>
     </w:p>
     <w:p>
@@ -113,26 +120,99 @@
           <w:i/>
           <w:iCs/>
         </w:rPr>
-        <w:t>Cumulative GPA</w:t>
-      </w:r>
+        <w:t>Software:</w:t>
+      </w:r>
+      <w:r>
+        <w:t xml:space="preserve"> Visual Studio, Tableau, Power BI, Amazon Web Services, Microsoft 365, Google Workspace.</w:t>
+      </w:r>
+    </w:p>
+    <w:p>
+      <w:pPr>
+        <w:pStyle w:val="ListParagraph"/>
+      </w:pPr>
       <w:r>
         <w:rPr>
           <w:i/>
           <w:iCs/>
         </w:rPr>
-        <w:t>:</w:t>
-      </w:r>
-      <w:r>
-        <w:t xml:space="preserve"> 3.</w:t>
-      </w:r>
-      <w:r>
-        <w:t>42</w:t>
-      </w:r>
-      <w:r>
-        <w:t>/4.00</w:t>
-      </w:r>
-      <w:r>
-        <w:t>.</w:t>
+        <w:t>Spoken Languages:</w:t>
+      </w:r>
+      <w:r>
+        <w:t xml:space="preserve"> Proficient in English, Kannada, Telugu; Fundamental in Hindi.</w:t>
+      </w:r>
+    </w:p>
+    <w:p>
+      <w:pPr>
+        <w:pStyle w:val="Heading2"/>
+        <w:rPr>
+          <w:iCs/>
+        </w:rPr>
+      </w:pPr>
+      <w:r>
+        <w:t>Bachelor of Arts in Computer Science and Data Analytics</w:t>
+      </w:r>
+      <w:r>
+        <w:t xml:space="preserve">, </w:t>
+      </w:r>
+      <w:r>
+        <w:rPr>
+          <w:b w:val="0"/>
+          <w:bCs w:val="0"/>
+        </w:rPr>
+        <w:t>Ohio Wesleyan University</w:t>
+      </w:r>
+      <w:r>
+        <w:rPr>
+          <w:b w:val="0"/>
+          <w:bCs w:val="0"/>
+        </w:rPr>
+        <w:t>,</w:t>
+      </w:r>
+      <w:r>
+        <w:rPr>
+          <w:b w:val="0"/>
+          <w:bCs w:val="0"/>
+        </w:rPr>
+        <w:t xml:space="preserve"> </w:t>
+      </w:r>
+      <w:r>
+        <w:rPr>
+          <w:b w:val="0"/>
+          <w:bCs w:val="0"/>
+        </w:rPr>
+        <w:t>Delaware, O</w:t>
+      </w:r>
+      <w:r>
+        <w:rPr>
+          <w:b w:val="0"/>
+          <w:bCs w:val="0"/>
+        </w:rPr>
+        <w:t>hio</w:t>
+      </w:r>
+      <w:r>
+        <w:rPr>
+          <w:b w:val="0"/>
+          <w:bCs w:val="0"/>
+        </w:rPr>
+        <w:t>, USA</w:t>
+      </w:r>
+      <w:r>
+        <w:rPr>
+          <w:i/>
+        </w:rPr>
+        <w:tab/>
+      </w:r>
+      <w:r>
+        <w:rPr>
+          <w:iCs/>
+        </w:rPr>
+        <w:t>May 2</w:t>
+      </w:r>
+      <w:r>
+        <w:rPr>
+          <w:iCs/>
+        </w:rPr>
+        <w:t>023</w:t>
       </w:r>
     </w:p>
     <w:p>
@@ -144,64 +224,13 @@
           <w:i/>
           <w:iCs/>
         </w:rPr>
-        <w:t>Relevant Coursework:</w:t>
-      </w:r>
-      <w:r>
-        <w:t xml:space="preserve"> </w:t>
-      </w:r>
-      <w:r>
-        <w:t xml:space="preserve">Computer Organization, Theory of Computation, </w:t>
-      </w:r>
-      <w:r>
-        <w:t>Algorithm Analysis</w:t>
-      </w:r>
-      <w:r>
-        <w:t xml:space="preserve"> and </w:t>
-      </w:r>
-      <w:r>
-        <w:t>Design</w:t>
-      </w:r>
-      <w:r>
-        <w:t xml:space="preserve">, </w:t>
-      </w:r>
-      <w:r>
-        <w:t>Impact</w:t>
-      </w:r>
-      <w:r>
-        <w:t>s</w:t>
-      </w:r>
-      <w:r>
-        <w:t xml:space="preserve"> of Big Data</w:t>
-      </w:r>
-      <w:r>
-        <w:t xml:space="preserve">, </w:t>
-      </w:r>
-      <w:r>
-        <w:t>Data Visualization and Presentation</w:t>
-      </w:r>
-      <w:r>
-        <w:t xml:space="preserve">, </w:t>
-      </w:r>
-      <w:r>
-        <w:t>Methods in Data Analytics</w:t>
-      </w:r>
-      <w:r>
-        <w:t xml:space="preserve">, </w:t>
-      </w:r>
-      <w:r>
-        <w:t>Database Systems</w:t>
-      </w:r>
-      <w:r>
-        <w:t>, Data Mining and Machine Learning</w:t>
-      </w:r>
-      <w:r>
-        <w:t xml:space="preserve">, </w:t>
-      </w:r>
-      <w:r>
-        <w:t>Artificial Intelligence</w:t>
-      </w:r>
-      <w:r>
-        <w:t>, Applied Statistics.</w:t>
+        <w:t>Minor:</w:t>
+      </w:r>
+      <w:r>
+        <w:t xml:space="preserve"> Economics</w:t>
+      </w:r>
+      <w:r>
+        <w:t>.</w:t>
       </w:r>
     </w:p>
     <w:p>
@@ -213,49 +242,26 @@
           <w:i/>
           <w:iCs/>
         </w:rPr>
-        <w:t>Programming Languages:</w:t>
-      </w:r>
-      <w:r>
-        <w:t xml:space="preserve"> C++, Java, </w:t>
-      </w:r>
-      <w:r>
-        <w:t xml:space="preserve">R, </w:t>
-      </w:r>
-      <w:r>
-        <w:t>Python, C#, Rust, SQL, MIPS, Scheme, JavaScript (Node.js, React), HTML, CSS.</w:t>
-      </w:r>
-    </w:p>
-    <w:p>
-      <w:pPr>
-        <w:pStyle w:val="ListParagraph"/>
-      </w:pPr>
+        <w:t>Cumulative GPA</w:t>
+      </w:r>
       <w:r>
         <w:rPr>
           <w:i/>
           <w:iCs/>
         </w:rPr>
-        <w:t>Software:</w:t>
-      </w:r>
-      <w:r>
-        <w:t xml:space="preserve"> </w:t>
-      </w:r>
-      <w:r>
-        <w:t>Visual Studio,</w:t>
-      </w:r>
-      <w:r>
-        <w:t xml:space="preserve"> </w:t>
-      </w:r>
-      <w:r>
-        <w:t xml:space="preserve">Tableau, Power BI, </w:t>
-      </w:r>
-      <w:r>
-        <w:t xml:space="preserve">Amazon Web Services, Microsoft </w:t>
-      </w:r>
-      <w:r>
-        <w:t>365</w:t>
-      </w:r>
-      <w:r>
-        <w:t>, Google Workspace.</w:t>
+        <w:t>:</w:t>
+      </w:r>
+      <w:r>
+        <w:t xml:space="preserve"> 3.</w:t>
+      </w:r>
+      <w:r>
+        <w:t>42</w:t>
+      </w:r>
+      <w:r>
+        <w:t>/4.00</w:t>
+      </w:r>
+      <w:r>
+        <w:t>.</w:t>
       </w:r>
     </w:p>
     <w:p>
@@ -267,17 +273,67 @@
           <w:i/>
           <w:iCs/>
         </w:rPr>
-        <w:t xml:space="preserve">Spoken </w:t>
-      </w:r>
-      <w:r>
-        <w:rPr>
-          <w:i/>
-          <w:iCs/>
-        </w:rPr>
-        <w:t>Languages:</w:t>
-      </w:r>
-      <w:r>
-        <w:t xml:space="preserve"> Proficient in English, Kannada, Telugu; Fundamental in Hindi.</w:t>
+        <w:t>Relevant Coursework:</w:t>
+      </w:r>
+      <w:r>
+        <w:t xml:space="preserve"> </w:t>
+      </w:r>
+      <w:r>
+        <w:t xml:space="preserve">Computer Organization, Theory of Computation, </w:t>
+      </w:r>
+      <w:r>
+        <w:t>Algorithm Analysis</w:t>
+      </w:r>
+      <w:r>
+        <w:t xml:space="preserve"> and </w:t>
+      </w:r>
+      <w:r>
+        <w:t>Design</w:t>
+      </w:r>
+      <w:r>
+        <w:t xml:space="preserve">, </w:t>
+      </w:r>
+      <w:r>
+        <w:t>Impact</w:t>
+      </w:r>
+      <w:r>
+        <w:t>s</w:t>
+      </w:r>
+      <w:r>
+        <w:t xml:space="preserve"> of Big Data</w:t>
+      </w:r>
+      <w:r>
+        <w:t xml:space="preserve">, </w:t>
+      </w:r>
+      <w:r>
+        <w:t>Data Visualization and Presentation</w:t>
+      </w:r>
+      <w:r>
+        <w:t xml:space="preserve">, </w:t>
+      </w:r>
+      <w:r>
+        <w:t>Methods in Data Analytics</w:t>
+      </w:r>
+      <w:r>
+        <w:t xml:space="preserve">, </w:t>
+      </w:r>
+      <w:r>
+        <w:t>Database Systems</w:t>
+      </w:r>
+      <w:r>
+        <w:t>, Data Mining and Machine Learning</w:t>
+      </w:r>
+      <w:r>
+        <w:t xml:space="preserve">, </w:t>
+      </w:r>
+      <w:r>
+        <w:t>Artificial Intelligence</w:t>
+      </w:r>
+      <w:r>
+        <w:t xml:space="preserve"> (AI)</w:t>
+      </w:r>
+      <w:r>
+        <w:t>, Applied Statistics.</w:t>
       </w:r>
     </w:p>
     <w:p>
@@ -334,7 +390,10 @@
         <w:pStyle w:val="ListParagraph"/>
       </w:pPr>
       <w:r>
-        <w:t xml:space="preserve">Designed, fielded, and </w:t>
+        <w:t>D</w:t>
+      </w:r>
+      <w:r>
+        <w:t xml:space="preserve">esigned, fielded, and </w:t>
       </w:r>
       <w:r>
         <w:t>investigated</w:t>
@@ -836,7 +895,25 @@
         <w:rPr>
           <w:iCs/>
         </w:rPr>
-        <w:t>Summer 2023 - Present</w:t>
+        <w:t xml:space="preserve">Summer 2023 </w:t>
+      </w:r>
+      <w:r>
+        <w:rPr>
+          <w:iCs/>
+        </w:rPr>
+        <w:t>–</w:t>
+      </w:r>
+      <w:r>
+        <w:rPr>
+          <w:iCs/>
+        </w:rPr>
+        <w:t xml:space="preserve"> </w:t>
+      </w:r>
+      <w:r>
+        <w:rPr>
+          <w:iCs/>
+        </w:rPr>
+        <w:t>Summer 2024</w:t>
       </w:r>
     </w:p>
     <w:p>
@@ -844,7 +921,13 @@
         <w:pStyle w:val="ListParagraph"/>
       </w:pPr>
       <w:r>
-        <w:t>Developing software using React and AWS that works with proprietary IoT devices to extract, organize, and analyze data.</w:t>
+        <w:t xml:space="preserve">Developing software using React and AWS that works with proprietary </w:t>
+      </w:r>
+      <w:r>
+        <w:t>Internet-of-Things (IoT)</w:t>
+      </w:r>
+      <w:r>
+        <w:t xml:space="preserve"> devices to extract, organize, and analyze data.</w:t>
       </w:r>
     </w:p>
     <w:p>
@@ -1411,7 +1494,7 @@
         <w:pStyle w:val="Heading3"/>
       </w:pPr>
       <w:r>
-        <w:t xml:space="preserve">Budget Committee Senator </w:t>
+        <w:t>Budget Committee Senator</w:t>
       </w:r>
       <w:r>
         <w:tab/>
@@ -1474,7 +1557,15 @@
         </w:rPr>
       </w:pPr>
       <w:r>
-        <w:t>The Neurds (Neuroscience Club),</w:t>
+        <w:t xml:space="preserve">The </w:t>
+      </w:r>
+      <w:proofErr w:type="spellStart"/>
+      <w:r>
+        <w:t>Neurds</w:t>
+      </w:r>
+      <w:proofErr w:type="spellEnd"/>
+      <w:r>
+        <w:t xml:space="preserve"> (Neuroscience Club),</w:t>
       </w:r>
       <w:r>
         <w:t xml:space="preserve"> </w:t>
@@ -1493,9 +1584,6 @@
       </w:pPr>
       <w:r>
         <w:t>Member</w:t>
-      </w:r>
-      <w:r>
-        <w:t xml:space="preserve"> </w:t>
       </w:r>
       <w:r>
         <w:tab/>
@@ -1593,7 +1681,7 @@
         <w:pStyle w:val="Heading3"/>
       </w:pPr>
       <w:r>
-        <w:t xml:space="preserve">Vice President of Finance </w:t>
+        <w:t>Vice President of Finance</w:t>
       </w:r>
       <w:r>
         <w:tab/>
@@ -1646,7 +1734,7 @@
         <w:pStyle w:val="Heading3"/>
       </w:pPr>
       <w:r>
-        <w:t xml:space="preserve">Marketing Committee Member </w:t>
+        <w:t>Marketing Committee Member</w:t>
       </w:r>
       <w:r>
         <w:tab/>
@@ -1674,7 +1762,15 @@
         <w:pStyle w:val="ListParagraph"/>
       </w:pPr>
       <w:r>
-        <w:t>Coordinated marketing efforts including posters, tabling, giveaways, and contests to boost attendance at events.</w:t>
+        <w:t xml:space="preserve">Coordinated marketing efforts </w:t>
+      </w:r>
+      <w:proofErr w:type="gramStart"/>
+      <w:r>
+        <w:t>including</w:t>
+      </w:r>
+      <w:proofErr w:type="gramEnd"/>
+      <w:r>
+        <w:t xml:space="preserve"> posters, tabling, giveaways, and contests to boost attendance at events.</w:t>
       </w:r>
     </w:p>
     <w:p>
@@ -1708,13 +1804,6 @@
       </w:pPr>
       <w:r>
         <w:t>Marketing Committee Chair</w:t>
-      </w:r>
-      <w:r>
-        <w:rPr>
-          <w:b/>
-          <w:bCs/>
-        </w:rPr>
-        <w:t xml:space="preserve"> </w:t>
       </w:r>
       <w:r>
         <w:rPr>
@@ -1738,7 +1827,21 @@
         <w:pStyle w:val="ListParagraph"/>
       </w:pPr>
       <w:r>
-        <w:t xml:space="preserve">Oversaw social media, and created and delegated </w:t>
+        <w:t xml:space="preserve">Oversaw social </w:t>
+      </w:r>
+      <w:proofErr w:type="gramStart"/>
+      <w:r>
+        <w:t>media</w:t>
+      </w:r>
+      <w:r>
+        <w:t>,</w:t>
+      </w:r>
+      <w:r>
+        <w:t xml:space="preserve"> and</w:t>
+      </w:r>
+      <w:proofErr w:type="gramEnd"/>
+      <w:r>
+        <w:t xml:space="preserve"> created and delegated </w:t>
       </w:r>
       <w:r>
         <w:t xml:space="preserve">tasks in a </w:t>
@@ -1758,210 +1861,106 @@
         <w:pStyle w:val="Heading1"/>
       </w:pPr>
       <w:r>
-        <w:t>REFERENCES</w:t>
+        <w:t xml:space="preserve">OTHER </w:t>
+      </w:r>
+      <w:r>
+        <w:t>PROJECTS</w:t>
       </w:r>
     </w:p>
     <w:p>
       <w:pPr>
         <w:pStyle w:val="Heading2"/>
+      </w:pPr>
+      <w:r>
+        <w:t xml:space="preserve">Parkinson’s Disease AI Diagnosis </w:t>
+      </w:r>
+      <w:r>
+        <w:t>Software</w:t>
+      </w:r>
+      <w:r>
+        <w:t xml:space="preserve">, </w:t>
+      </w:r>
+      <w:proofErr w:type="spellStart"/>
+      <w:r>
         <w:rPr>
           <w:b w:val="0"/>
           <w:bCs w:val="0"/>
         </w:rPr>
-      </w:pPr>
-      <w:r>
-        <w:t xml:space="preserve">Dr. Sean McCulloch, </w:t>
-      </w:r>
+        <w:t>MITxSureStart</w:t>
+      </w:r>
+      <w:proofErr w:type="spellEnd"/>
       <w:r>
         <w:rPr>
           <w:b w:val="0"/>
           <w:bCs w:val="0"/>
         </w:rPr>
-        <w:t>Professor of Mathematics and Computer Science, Ohio Wesleyan University</w:t>
-      </w:r>
-    </w:p>
-    <w:p>
-      <w:pPr>
-        <w:pStyle w:val="ListParagraph"/>
-        <w:numPr>
-          <w:ilvl w:val="0"/>
-          <w:numId w:val="28"/>
-        </w:numPr>
-      </w:pPr>
-      <w:hyperlink r:id="rId9" w:history="1">
-        <w:r>
-          <w:rPr>
-            <w:rStyle w:val="Hyperlink"/>
-          </w:rPr>
-          <w:t>stmccull@owu.edu</w:t>
-        </w:r>
-      </w:hyperlink>
-      <w:r>
-        <w:t xml:space="preserve">, </w:t>
-      </w:r>
-      <w:r>
-        <w:t>+1 (740) 368-3663</w:t>
-      </w:r>
-    </w:p>
-    <w:p>
-      <w:pPr>
-        <w:pStyle w:val="Heading2"/>
+        <w:t xml:space="preserve"> </w:t>
+      </w:r>
+      <w:proofErr w:type="spellStart"/>
+      <w:r>
         <w:rPr>
           <w:b w:val="0"/>
           <w:bCs w:val="0"/>
         </w:rPr>
-      </w:pPr>
-      <w:r>
-        <w:t xml:space="preserve">Dr. Nicholas Dietrich, </w:t>
-      </w:r>
+        <w:t>FutureMakers</w:t>
+      </w:r>
+      <w:proofErr w:type="spellEnd"/>
       <w:r>
         <w:rPr>
           <w:b w:val="0"/>
           <w:bCs w:val="0"/>
         </w:rPr>
-        <w:t>Assistant Professor of Data Analytics, Ohio Wesleyan University</w:t>
-      </w:r>
-    </w:p>
-    <w:p>
-      <w:pPr>
-        <w:pStyle w:val="ListParagraph"/>
-        <w:numPr>
-          <w:ilvl w:val="0"/>
-          <w:numId w:val="28"/>
-        </w:numPr>
-      </w:pPr>
-      <w:hyperlink r:id="rId10" w:history="1">
-        <w:r>
-          <w:rPr>
-            <w:rStyle w:val="Hyperlink"/>
-          </w:rPr>
-          <w:t>nmdietrich@owu.edu</w:t>
-        </w:r>
-      </w:hyperlink>
-      <w:r>
-        <w:t>, +</w:t>
-      </w:r>
-      <w:r>
-        <w:t>1 (740) 368-3662</w:t>
-      </w:r>
-    </w:p>
-    <w:p>
-      <w:pPr>
-        <w:pStyle w:val="Heading2"/>
+        <w:t xml:space="preserve"> Create-a-Thon Program</w:t>
+      </w:r>
+      <w:r>
         <w:rPr>
           <w:b w:val="0"/>
           <w:bCs w:val="0"/>
         </w:rPr>
-      </w:pPr>
-      <w:r>
-        <w:t>Ms. Elaine Chun</w:t>
-      </w:r>
-      <w:r>
-        <w:t xml:space="preserve">, </w:t>
-      </w:r>
-      <w:r>
-        <w:rPr>
-          <w:b w:val="0"/>
-          <w:bCs w:val="0"/>
-        </w:rPr>
-        <w:t>Multimedia Technology Services Manager</w:t>
-      </w:r>
-      <w:r>
-        <w:rPr>
-          <w:b w:val="0"/>
-          <w:bCs w:val="0"/>
-        </w:rPr>
-        <w:t>, Ohio Wesleyan University</w:t>
+        <w:t>, Remote</w:t>
+      </w:r>
+      <w:r>
+        <w:tab/>
+      </w:r>
+      <w:r>
+        <w:t>Summer 2022</w:t>
       </w:r>
     </w:p>
     <w:p>
       <w:pPr>
         <w:pStyle w:val="ListParagraph"/>
-        <w:numPr>
-          <w:ilvl w:val="0"/>
-          <w:numId w:val="28"/>
-        </w:numPr>
-      </w:pPr>
-      <w:hyperlink r:id="rId11" w:history="1">
-        <w:r>
-          <w:rPr>
-            <w:rStyle w:val="Hyperlink"/>
-          </w:rPr>
-          <w:t>elchun@owu.edu</w:t>
-        </w:r>
-      </w:hyperlink>
-      <w:r>
-        <w:t>, +1</w:t>
-      </w:r>
-      <w:r>
-        <w:t xml:space="preserve"> (</w:t>
-      </w:r>
-      <w:r>
-        <w:t>740</w:t>
-      </w:r>
-      <w:r>
-        <w:t>)</w:t>
-      </w:r>
-      <w:r>
-        <w:t xml:space="preserve"> 368-3269</w:t>
-      </w:r>
-    </w:p>
-    <w:p>
-      <w:pPr>
-        <w:pStyle w:val="Heading2"/>
-      </w:pPr>
-      <w:r>
-        <w:t>Mr. Rakesh Reddy</w:t>
-      </w:r>
-      <w:r>
-        <w:t xml:space="preserve">, </w:t>
-      </w:r>
-      <w:r>
-        <w:rPr>
-          <w:b w:val="0"/>
-          <w:bCs w:val="0"/>
-        </w:rPr>
-        <w:t>Owner &amp; Chief Engineer</w:t>
-      </w:r>
-      <w:r>
-        <w:rPr>
-          <w:b w:val="0"/>
-          <w:bCs w:val="0"/>
-        </w:rPr>
-        <w:t xml:space="preserve">, </w:t>
-      </w:r>
-      <w:r>
-        <w:rPr>
-          <w:b w:val="0"/>
-          <w:bCs w:val="0"/>
-        </w:rPr>
-        <w:t>Lab714</w:t>
-      </w:r>
-    </w:p>
-    <w:p>
-      <w:pPr>
-        <w:pStyle w:val="ListParagraph"/>
-        <w:numPr>
-          <w:ilvl w:val="0"/>
-          <w:numId w:val="28"/>
-        </w:numPr>
-      </w:pPr>
-      <w:hyperlink r:id="rId12" w:history="1">
-        <w:r>
-          <w:rPr>
-            <w:rStyle w:val="Hyperlink"/>
-          </w:rPr>
-          <w:t>rreddy@lab714.com</w:t>
-        </w:r>
-      </w:hyperlink>
+        <w:spacing w:after="40"/>
+        <w:contextualSpacing/>
+      </w:pPr>
+      <w:r>
+        <w:t>D</w:t>
+      </w:r>
+      <w:r>
+        <w:t>eveloped AIParkinScan software for Parkinson's diagnosis</w:t>
+      </w:r>
+      <w:r>
+        <w:t xml:space="preserve"> using </w:t>
+      </w:r>
+      <w:r>
+        <w:t>neural networks, spectrograms, and the Random Forest algorithm</w:t>
+      </w:r>
+      <w:r>
+        <w:t xml:space="preserve"> trained on </w:t>
+      </w:r>
+      <w:r>
+        <w:t>audio and image</w:t>
+      </w:r>
+      <w:r>
+        <w:t xml:space="preserve"> data.</w:t>
+      </w:r>
     </w:p>
     <w:sectPr>
-      <w:headerReference w:type="even" r:id="rId13"/>
-      <w:headerReference w:type="default" r:id="rId14"/>
-      <w:footerReference w:type="even" r:id="rId15"/>
-      <w:footerReference w:type="default" r:id="rId16"/>
-      <w:headerReference w:type="first" r:id="rId17"/>
-      <w:footerReference w:type="first" r:id="rId18"/>
+      <w:headerReference w:type="even" r:id="rId9"/>
+      <w:headerReference w:type="default" r:id="rId10"/>
+      <w:footerReference w:type="even" r:id="rId11"/>
+      <w:footerReference w:type="default" r:id="rId12"/>
+      <w:headerReference w:type="first" r:id="rId13"/>
+      <w:footerReference w:type="first" r:id="rId14"/>
       <w:pgSz w:w="12240" w:h="15840"/>
       <w:pgMar w:top="720" w:right="720" w:bottom="720" w:left="720" w:header="720" w:footer="720" w:gutter="0"/>
       <w:pgNumType w:start="1"/>
@@ -1974,7 +1973,7 @@
 </file>
 
 <file path=word/endnotes.xml><?xml version="1.0" encoding="utf-8"?>
-<w:endnotes xmlns:wpc="http://schemas.microsoft.com/office/word/2010/wordprocessingCanvas" xmlns:cx="http://schemas.microsoft.com/office/drawing/2014/chartex" xmlns:cx1="http://schemas.microsoft.com/office/drawing/2015/9/8/chartex" xmlns:cx2="http://schemas.microsoft.com/office/drawing/2015/10/21/chartex" xmlns:cx3="http://schemas.microsoft.com/office/drawing/2016/5/9/chartex" xmlns:cx4="http://schemas.microsoft.com/office/drawing/2016/5/10/chartex" xmlns:cx5="http://schemas.microsoft.com/office/drawing/2016/5/11/chartex" xmlns:cx6="http://schemas.microsoft.com/office/drawing/2016/5/12/chartex" xmlns:cx7="http://schemas.microsoft.com/office/drawing/2016/5/13/chartex" xmlns:cx8="http://schemas.microsoft.com/office/drawing/2016/5/14/chartex" xmlns:mc="http://schemas.openxmlformats.org/markup-compatibility/2006" xmlns:aink="http://schemas.microsoft.com/office/drawing/2016/ink" xmlns:am3d="http://schemas.microsoft.com/office/drawing/2017/model3d" xmlns:o="urn:schemas-microsoft-com:office:office" xmlns:oel="http://schemas.microsoft.com/office/2019/extlst" xmlns:r="http://schemas.openxmlformats.org/officeDocument/2006/relationships" xmlns:m="http://schemas.openxmlformats.org/officeDocument/2006/math" xmlns:v="urn:schemas-microsoft-com:vml" xmlns:wp14="http://schemas.microsoft.com/office/word/2010/wordprocessingDrawing" xmlns:wp="http://schemas.openxmlformats.org/drawingml/2006/wordprocessingDrawing" xmlns:w10="urn:schemas-microsoft-com:office:word" xmlns:w="http://schemas.openxmlformats.org/wordprocessingml/2006/main" xmlns:w14="http://schemas.microsoft.com/office/word/2010/wordml" xmlns:w15="http://schemas.microsoft.com/office/word/2012/wordml" xmlns:w16cex="http://schemas.microsoft.com/office/word/2018/wordml/cex" xmlns:w16cid="http://schemas.microsoft.com/office/word/2016/wordml/cid" xmlns:w16="http://schemas.microsoft.com/office/word/2018/wordml" xmlns:w16sdtdh="http://schemas.microsoft.com/office/word/2020/wordml/sdtdatahash" xmlns:w16se="http://schemas.microsoft.com/office/word/2015/wordml/symex" xmlns:wpg="http://schemas.microsoft.com/office/word/2010/wordprocessingGroup" xmlns:wpi="http://schemas.microsoft.com/office/word/2010/wordprocessingInk" xmlns:wne="http://schemas.microsoft.com/office/word/2006/wordml" xmlns:wps="http://schemas.microsoft.com/office/word/2010/wordprocessingShape" mc:Ignorable="w14 w15 w16se w16cid w16 w16cex w16sdtdh wp14">
+<w:endnotes xmlns:wpc="http://schemas.microsoft.com/office/word/2010/wordprocessingCanvas" xmlns:cx="http://schemas.microsoft.com/office/drawing/2014/chartex" xmlns:cx1="http://schemas.microsoft.com/office/drawing/2015/9/8/chartex" xmlns:cx2="http://schemas.microsoft.com/office/drawing/2015/10/21/chartex" xmlns:cx3="http://schemas.microsoft.com/office/drawing/2016/5/9/chartex" xmlns:cx4="http://schemas.microsoft.com/office/drawing/2016/5/10/chartex" xmlns:cx5="http://schemas.microsoft.com/office/drawing/2016/5/11/chartex" xmlns:cx6="http://schemas.microsoft.com/office/drawing/2016/5/12/chartex" xmlns:cx7="http://schemas.microsoft.com/office/drawing/2016/5/13/chartex" xmlns:cx8="http://schemas.microsoft.com/office/drawing/2016/5/14/chartex" xmlns:mc="http://schemas.openxmlformats.org/markup-compatibility/2006" xmlns:aink="http://schemas.microsoft.com/office/drawing/2016/ink" xmlns:am3d="http://schemas.microsoft.com/office/drawing/2017/model3d" xmlns:o="urn:schemas-microsoft-com:office:office" xmlns:oel="http://schemas.microsoft.com/office/2019/extlst" xmlns:r="http://schemas.openxmlformats.org/officeDocument/2006/relationships" xmlns:m="http://schemas.openxmlformats.org/officeDocument/2006/math" xmlns:v="urn:schemas-microsoft-com:vml" xmlns:wp14="http://schemas.microsoft.com/office/word/2010/wordprocessingDrawing" xmlns:wp="http://schemas.openxmlformats.org/drawingml/2006/wordprocessingDrawing" xmlns:w10="urn:schemas-microsoft-com:office:word" xmlns:w="http://schemas.openxmlformats.org/wordprocessingml/2006/main" xmlns:w14="http://schemas.microsoft.com/office/word/2010/wordml" xmlns:w15="http://schemas.microsoft.com/office/word/2012/wordml" xmlns:w16cex="http://schemas.microsoft.com/office/word/2018/wordml/cex" xmlns:w16cid="http://schemas.microsoft.com/office/word/2016/wordml/cid" xmlns:w16="http://schemas.microsoft.com/office/word/2018/wordml" xmlns:w16du="http://schemas.microsoft.com/office/word/2023/wordml/word16du" xmlns:w16sdtdh="http://schemas.microsoft.com/office/word/2020/wordml/sdtdatahash" xmlns:w16se="http://schemas.microsoft.com/office/word/2015/wordml/symex" xmlns:wpg="http://schemas.microsoft.com/office/word/2010/wordprocessingGroup" xmlns:wpi="http://schemas.microsoft.com/office/word/2010/wordprocessingInk" xmlns:wne="http://schemas.microsoft.com/office/word/2006/wordml" xmlns:wps="http://schemas.microsoft.com/office/word/2010/wordprocessingShape" mc:Ignorable="w14 w15 w16se w16cid w16 w16cex w16sdtdh w16du wp14">
   <w:endnote w:type="separator" w:id="-1">
     <w:p>
       <w:r>
@@ -1993,25 +1992,25 @@
 </file>
 
 <file path=word/footer1.xml><?xml version="1.0" encoding="utf-8"?>
-<w:ftr xmlns:wpc="http://schemas.microsoft.com/office/word/2010/wordprocessingCanvas" xmlns:cx="http://schemas.microsoft.com/office/drawing/2014/chartex" xmlns:cx1="http://schemas.microsoft.com/office/drawing/2015/9/8/chartex" xmlns:cx2="http://schemas.microsoft.com/office/drawing/2015/10/21/chartex" xmlns:cx3="http://schemas.microsoft.com/office/drawing/2016/5/9/chartex" xmlns:cx4="http://schemas.microsoft.com/office/drawing/2016/5/10/chartex" xmlns:cx5="http://schemas.microsoft.com/office/drawing/2016/5/11/chartex" xmlns:cx6="http://schemas.microsoft.com/office/drawing/2016/5/12/chartex" xmlns:cx7="http://schemas.microsoft.com/office/drawing/2016/5/13/chartex" xmlns:cx8="http://schemas.microsoft.com/office/drawing/2016/5/14/chartex" xmlns:mc="http://schemas.openxmlformats.org/markup-compatibility/2006" xmlns:aink="http://schemas.microsoft.com/office/drawing/2016/ink" xmlns:am3d="http://schemas.microsoft.com/office/drawing/2017/model3d" xmlns:o="urn:schemas-microsoft-com:office:office" xmlns:oel="http://schemas.microsoft.com/office/2019/extlst" xmlns:r="http://schemas.openxmlformats.org/officeDocument/2006/relationships" xmlns:m="http://schemas.openxmlformats.org/officeDocument/2006/math" xmlns:v="urn:schemas-microsoft-com:vml" xmlns:wp14="http://schemas.microsoft.com/office/word/2010/wordprocessingDrawing" xmlns:wp="http://schemas.openxmlformats.org/drawingml/2006/wordprocessingDrawing" xmlns:w10="urn:schemas-microsoft-com:office:word" xmlns:w="http://schemas.openxmlformats.org/wordprocessingml/2006/main" xmlns:w14="http://schemas.microsoft.com/office/word/2010/wordml" xmlns:w15="http://schemas.microsoft.com/office/word/2012/wordml" xmlns:w16cex="http://schemas.microsoft.com/office/word/2018/wordml/cex" xmlns:w16cid="http://schemas.microsoft.com/office/word/2016/wordml/cid" xmlns:w16="http://schemas.microsoft.com/office/word/2018/wordml" xmlns:w16sdtdh="http://schemas.microsoft.com/office/word/2020/wordml/sdtdatahash" xmlns:w16se="http://schemas.microsoft.com/office/word/2015/wordml/symex" xmlns:wpg="http://schemas.microsoft.com/office/word/2010/wordprocessingGroup" xmlns:wpi="http://schemas.microsoft.com/office/word/2010/wordprocessingInk" xmlns:wne="http://schemas.microsoft.com/office/word/2006/wordml" xmlns:wps="http://schemas.microsoft.com/office/word/2010/wordprocessingShape" mc:Ignorable="w14 w15 w16se w16cid w16 w16cex w16sdtdh wp14">
+<w:ftr xmlns:wpc="http://schemas.microsoft.com/office/word/2010/wordprocessingCanvas" xmlns:cx="http://schemas.microsoft.com/office/drawing/2014/chartex" xmlns:cx1="http://schemas.microsoft.com/office/drawing/2015/9/8/chartex" xmlns:cx2="http://schemas.microsoft.com/office/drawing/2015/10/21/chartex" xmlns:cx3="http://schemas.microsoft.com/office/drawing/2016/5/9/chartex" xmlns:cx4="http://schemas.microsoft.com/office/drawing/2016/5/10/chartex" xmlns:cx5="http://schemas.microsoft.com/office/drawing/2016/5/11/chartex" xmlns:cx6="http://schemas.microsoft.com/office/drawing/2016/5/12/chartex" xmlns:cx7="http://schemas.microsoft.com/office/drawing/2016/5/13/chartex" xmlns:cx8="http://schemas.microsoft.com/office/drawing/2016/5/14/chartex" xmlns:mc="http://schemas.openxmlformats.org/markup-compatibility/2006" xmlns:aink="http://schemas.microsoft.com/office/drawing/2016/ink" xmlns:am3d="http://schemas.microsoft.com/office/drawing/2017/model3d" xmlns:o="urn:schemas-microsoft-com:office:office" xmlns:oel="http://schemas.microsoft.com/office/2019/extlst" xmlns:r="http://schemas.openxmlformats.org/officeDocument/2006/relationships" xmlns:m="http://schemas.openxmlformats.org/officeDocument/2006/math" xmlns:v="urn:schemas-microsoft-com:vml" xmlns:wp14="http://schemas.microsoft.com/office/word/2010/wordprocessingDrawing" xmlns:wp="http://schemas.openxmlformats.org/drawingml/2006/wordprocessingDrawing" xmlns:w10="urn:schemas-microsoft-com:office:word" xmlns:w="http://schemas.openxmlformats.org/wordprocessingml/2006/main" xmlns:w14="http://schemas.microsoft.com/office/word/2010/wordml" xmlns:w15="http://schemas.microsoft.com/office/word/2012/wordml" xmlns:w16cex="http://schemas.microsoft.com/office/word/2018/wordml/cex" xmlns:w16cid="http://schemas.microsoft.com/office/word/2016/wordml/cid" xmlns:w16="http://schemas.microsoft.com/office/word/2018/wordml" xmlns:w16du="http://schemas.microsoft.com/office/word/2023/wordml/word16du" xmlns:w16sdtdh="http://schemas.microsoft.com/office/word/2020/wordml/sdtdatahash" xmlns:w16se="http://schemas.microsoft.com/office/word/2015/wordml/symex" xmlns:wpg="http://schemas.microsoft.com/office/word/2010/wordprocessingGroup" xmlns:wpi="http://schemas.microsoft.com/office/word/2010/wordprocessingInk" xmlns:wne="http://schemas.microsoft.com/office/word/2006/wordml" xmlns:wps="http://schemas.microsoft.com/office/word/2010/wordprocessingShape" mc:Ignorable="w14 w15 w16se w16cid w16 w16cex w16sdtdh w16du wp14">
   <w:p/>
 </w:ftr>
 </file>
 
 <file path=word/footer2.xml><?xml version="1.0" encoding="utf-8"?>
-<w:ftr xmlns:wpc="http://schemas.microsoft.com/office/word/2010/wordprocessingCanvas" xmlns:cx="http://schemas.microsoft.com/office/drawing/2014/chartex" xmlns:cx1="http://schemas.microsoft.com/office/drawing/2015/9/8/chartex" xmlns:cx2="http://schemas.microsoft.com/office/drawing/2015/10/21/chartex" xmlns:cx3="http://schemas.microsoft.com/office/drawing/2016/5/9/chartex" xmlns:cx4="http://schemas.microsoft.com/office/drawing/2016/5/10/chartex" xmlns:cx5="http://schemas.microsoft.com/office/drawing/2016/5/11/chartex" xmlns:cx6="http://schemas.microsoft.com/office/drawing/2016/5/12/chartex" xmlns:cx7="http://schemas.microsoft.com/office/drawing/2016/5/13/chartex" xmlns:cx8="http://schemas.microsoft.com/office/drawing/2016/5/14/chartex" xmlns:mc="http://schemas.openxmlformats.org/markup-compatibility/2006" xmlns:aink="http://schemas.microsoft.com/office/drawing/2016/ink" xmlns:am3d="http://schemas.microsoft.com/office/drawing/2017/model3d" xmlns:o="urn:schemas-microsoft-com:office:office" xmlns:oel="http://schemas.microsoft.com/office/2019/extlst" xmlns:r="http://schemas.openxmlformats.org/officeDocument/2006/relationships" xmlns:m="http://schemas.openxmlformats.org/officeDocument/2006/math" xmlns:v="urn:schemas-microsoft-com:vml" xmlns:wp14="http://schemas.microsoft.com/office/word/2010/wordprocessingDrawing" xmlns:wp="http://schemas.openxmlformats.org/drawingml/2006/wordprocessingDrawing" xmlns:w10="urn:schemas-microsoft-com:office:word" xmlns:w="http://schemas.openxmlformats.org/wordprocessingml/2006/main" xmlns:w14="http://schemas.microsoft.com/office/word/2010/wordml" xmlns:w15="http://schemas.microsoft.com/office/word/2012/wordml" xmlns:w16cex="http://schemas.microsoft.com/office/word/2018/wordml/cex" xmlns:w16cid="http://schemas.microsoft.com/office/word/2016/wordml/cid" xmlns:w16="http://schemas.microsoft.com/office/word/2018/wordml" xmlns:w16sdtdh="http://schemas.microsoft.com/office/word/2020/wordml/sdtdatahash" xmlns:w16se="http://schemas.microsoft.com/office/word/2015/wordml/symex" xmlns:wpg="http://schemas.microsoft.com/office/word/2010/wordprocessingGroup" xmlns:wpi="http://schemas.microsoft.com/office/word/2010/wordprocessingInk" xmlns:wne="http://schemas.microsoft.com/office/word/2006/wordml" xmlns:wps="http://schemas.microsoft.com/office/word/2010/wordprocessingShape" mc:Ignorable="w14 w15 w16se w16cid w16 w16cex w16sdtdh wp14">
+<w:ftr xmlns:wpc="http://schemas.microsoft.com/office/word/2010/wordprocessingCanvas" xmlns:cx="http://schemas.microsoft.com/office/drawing/2014/chartex" xmlns:cx1="http://schemas.microsoft.com/office/drawing/2015/9/8/chartex" xmlns:cx2="http://schemas.microsoft.com/office/drawing/2015/10/21/chartex" xmlns:cx3="http://schemas.microsoft.com/office/drawing/2016/5/9/chartex" xmlns:cx4="http://schemas.microsoft.com/office/drawing/2016/5/10/chartex" xmlns:cx5="http://schemas.microsoft.com/office/drawing/2016/5/11/chartex" xmlns:cx6="http://schemas.microsoft.com/office/drawing/2016/5/12/chartex" xmlns:cx7="http://schemas.microsoft.com/office/drawing/2016/5/13/chartex" xmlns:cx8="http://schemas.microsoft.com/office/drawing/2016/5/14/chartex" xmlns:mc="http://schemas.openxmlformats.org/markup-compatibility/2006" xmlns:aink="http://schemas.microsoft.com/office/drawing/2016/ink" xmlns:am3d="http://schemas.microsoft.com/office/drawing/2017/model3d" xmlns:o="urn:schemas-microsoft-com:office:office" xmlns:oel="http://schemas.microsoft.com/office/2019/extlst" xmlns:r="http://schemas.openxmlformats.org/officeDocument/2006/relationships" xmlns:m="http://schemas.openxmlformats.org/officeDocument/2006/math" xmlns:v="urn:schemas-microsoft-com:vml" xmlns:wp14="http://schemas.microsoft.com/office/word/2010/wordprocessingDrawing" xmlns:wp="http://schemas.openxmlformats.org/drawingml/2006/wordprocessingDrawing" xmlns:w10="urn:schemas-microsoft-com:office:word" xmlns:w="http://schemas.openxmlformats.org/wordprocessingml/2006/main" xmlns:w14="http://schemas.microsoft.com/office/word/2010/wordml" xmlns:w15="http://schemas.microsoft.com/office/word/2012/wordml" xmlns:w16cex="http://schemas.microsoft.com/office/word/2018/wordml/cex" xmlns:w16cid="http://schemas.microsoft.com/office/word/2016/wordml/cid" xmlns:w16="http://schemas.microsoft.com/office/word/2018/wordml" xmlns:w16du="http://schemas.microsoft.com/office/word/2023/wordml/word16du" xmlns:w16sdtdh="http://schemas.microsoft.com/office/word/2020/wordml/sdtdatahash" xmlns:w16se="http://schemas.microsoft.com/office/word/2015/wordml/symex" xmlns:wpg="http://schemas.microsoft.com/office/word/2010/wordprocessingGroup" xmlns:wpi="http://schemas.microsoft.com/office/word/2010/wordprocessingInk" xmlns:wne="http://schemas.microsoft.com/office/word/2006/wordml" xmlns:wps="http://schemas.microsoft.com/office/word/2010/wordprocessingShape" mc:Ignorable="w14 w15 w16se w16cid w16 w16cex w16sdtdh w16du wp14">
   <w:p/>
 </w:ftr>
 </file>
 
 <file path=word/footer3.xml><?xml version="1.0" encoding="utf-8"?>
-<w:ftr xmlns:wpc="http://schemas.microsoft.com/office/word/2010/wordprocessingCanvas" xmlns:cx="http://schemas.microsoft.com/office/drawing/2014/chartex" xmlns:cx1="http://schemas.microsoft.com/office/drawing/2015/9/8/chartex" xmlns:cx2="http://schemas.microsoft.com/office/drawing/2015/10/21/chartex" xmlns:cx3="http://schemas.microsoft.com/office/drawing/2016/5/9/chartex" xmlns:cx4="http://schemas.microsoft.com/office/drawing/2016/5/10/chartex" xmlns:cx5="http://schemas.microsoft.com/office/drawing/2016/5/11/chartex" xmlns:cx6="http://schemas.microsoft.com/office/drawing/2016/5/12/chartex" xmlns:cx7="http://schemas.microsoft.com/office/drawing/2016/5/13/chartex" xmlns:cx8="http://schemas.microsoft.com/office/drawing/2016/5/14/chartex" xmlns:mc="http://schemas.openxmlformats.org/markup-compatibility/2006" xmlns:aink="http://schemas.microsoft.com/office/drawing/2016/ink" xmlns:am3d="http://schemas.microsoft.com/office/drawing/2017/model3d" xmlns:o="urn:schemas-microsoft-com:office:office" xmlns:oel="http://schemas.microsoft.com/office/2019/extlst" xmlns:r="http://schemas.openxmlformats.org/officeDocument/2006/relationships" xmlns:m="http://schemas.openxmlformats.org/officeDocument/2006/math" xmlns:v="urn:schemas-microsoft-com:vml" xmlns:wp14="http://schemas.microsoft.com/office/word/2010/wordprocessingDrawing" xmlns:wp="http://schemas.openxmlformats.org/drawingml/2006/wordprocessingDrawing" xmlns:w10="urn:schemas-microsoft-com:office:word" xmlns:w="http://schemas.openxmlformats.org/wordprocessingml/2006/main" xmlns:w14="http://schemas.microsoft.com/office/word/2010/wordml" xmlns:w15="http://schemas.microsoft.com/office/word/2012/wordml" xmlns:w16cex="http://schemas.microsoft.com/office/word/2018/wordml/cex" xmlns:w16cid="http://schemas.microsoft.com/office/word/2016/wordml/cid" xmlns:w16="http://schemas.microsoft.com/office/word/2018/wordml" xmlns:w16sdtdh="http://schemas.microsoft.com/office/word/2020/wordml/sdtdatahash" xmlns:w16se="http://schemas.microsoft.com/office/word/2015/wordml/symex" xmlns:wpg="http://schemas.microsoft.com/office/word/2010/wordprocessingGroup" xmlns:wpi="http://schemas.microsoft.com/office/word/2010/wordprocessingInk" xmlns:wne="http://schemas.microsoft.com/office/word/2006/wordml" xmlns:wps="http://schemas.microsoft.com/office/word/2010/wordprocessingShape" mc:Ignorable="w14 w15 w16se w16cid w16 w16cex w16sdtdh wp14">
+<w:ftr xmlns:wpc="http://schemas.microsoft.com/office/word/2010/wordprocessingCanvas" xmlns:cx="http://schemas.microsoft.com/office/drawing/2014/chartex" xmlns:cx1="http://schemas.microsoft.com/office/drawing/2015/9/8/chartex" xmlns:cx2="http://schemas.microsoft.com/office/drawing/2015/10/21/chartex" xmlns:cx3="http://schemas.microsoft.com/office/drawing/2016/5/9/chartex" xmlns:cx4="http://schemas.microsoft.com/office/drawing/2016/5/10/chartex" xmlns:cx5="http://schemas.microsoft.com/office/drawing/2016/5/11/chartex" xmlns:cx6="http://schemas.microsoft.com/office/drawing/2016/5/12/chartex" xmlns:cx7="http://schemas.microsoft.com/office/drawing/2016/5/13/chartex" xmlns:cx8="http://schemas.microsoft.com/office/drawing/2016/5/14/chartex" xmlns:mc="http://schemas.openxmlformats.org/markup-compatibility/2006" xmlns:aink="http://schemas.microsoft.com/office/drawing/2016/ink" xmlns:am3d="http://schemas.microsoft.com/office/drawing/2017/model3d" xmlns:o="urn:schemas-microsoft-com:office:office" xmlns:oel="http://schemas.microsoft.com/office/2019/extlst" xmlns:r="http://schemas.openxmlformats.org/officeDocument/2006/relationships" xmlns:m="http://schemas.openxmlformats.org/officeDocument/2006/math" xmlns:v="urn:schemas-microsoft-com:vml" xmlns:wp14="http://schemas.microsoft.com/office/word/2010/wordprocessingDrawing" xmlns:wp="http://schemas.openxmlformats.org/drawingml/2006/wordprocessingDrawing" xmlns:w10="urn:schemas-microsoft-com:office:word" xmlns:w="http://schemas.openxmlformats.org/wordprocessingml/2006/main" xmlns:w14="http://schemas.microsoft.com/office/word/2010/wordml" xmlns:w15="http://schemas.microsoft.com/office/word/2012/wordml" xmlns:w16cex="http://schemas.microsoft.com/office/word/2018/wordml/cex" xmlns:w16cid="http://schemas.microsoft.com/office/word/2016/wordml/cid" xmlns:w16="http://schemas.microsoft.com/office/word/2018/wordml" xmlns:w16du="http://schemas.microsoft.com/office/word/2023/wordml/word16du" xmlns:w16sdtdh="http://schemas.microsoft.com/office/word/2020/wordml/sdtdatahash" xmlns:w16se="http://schemas.microsoft.com/office/word/2015/wordml/symex" xmlns:wpg="http://schemas.microsoft.com/office/word/2010/wordprocessingGroup" xmlns:wpi="http://schemas.microsoft.com/office/word/2010/wordprocessingInk" xmlns:wne="http://schemas.microsoft.com/office/word/2006/wordml" xmlns:wps="http://schemas.microsoft.com/office/word/2010/wordprocessingShape" mc:Ignorable="w14 w15 w16se w16cid w16 w16cex w16sdtdh w16du wp14">
   <w:p/>
 </w:ftr>
 </file>
 
 <file path=word/footnotes.xml><?xml version="1.0" encoding="utf-8"?>
-<w:footnotes xmlns:wpc="http://schemas.microsoft.com/office/word/2010/wordprocessingCanvas" xmlns:cx="http://schemas.microsoft.com/office/drawing/2014/chartex" xmlns:cx1="http://schemas.microsoft.com/office/drawing/2015/9/8/chartex" xmlns:cx2="http://schemas.microsoft.com/office/drawing/2015/10/21/chartex" xmlns:cx3="http://schemas.microsoft.com/office/drawing/2016/5/9/chartex" xmlns:cx4="http://schemas.microsoft.com/office/drawing/2016/5/10/chartex" xmlns:cx5="http://schemas.microsoft.com/office/drawing/2016/5/11/chartex" xmlns:cx6="http://schemas.microsoft.com/office/drawing/2016/5/12/chartex" xmlns:cx7="http://schemas.microsoft.com/office/drawing/2016/5/13/chartex" xmlns:cx8="http://schemas.microsoft.com/office/drawing/2016/5/14/chartex" xmlns:mc="http://schemas.openxmlformats.org/markup-compatibility/2006" xmlns:aink="http://schemas.microsoft.com/office/drawing/2016/ink" xmlns:am3d="http://schemas.microsoft.com/office/drawing/2017/model3d" xmlns:o="urn:schemas-microsoft-com:office:office" xmlns:oel="http://schemas.microsoft.com/office/2019/extlst" xmlns:r="http://schemas.openxmlformats.org/officeDocument/2006/relationships" xmlns:m="http://schemas.openxmlformats.org/officeDocument/2006/math" xmlns:v="urn:schemas-microsoft-com:vml" xmlns:wp14="http://schemas.microsoft.com/office/word/2010/wordprocessingDrawing" xmlns:wp="http://schemas.openxmlformats.org/drawingml/2006/wordprocessingDrawing" xmlns:w10="urn:schemas-microsoft-com:office:word" xmlns:w="http://schemas.openxmlformats.org/wordprocessingml/2006/main" xmlns:w14="http://schemas.microsoft.com/office/word/2010/wordml" xmlns:w15="http://schemas.microsoft.com/office/word/2012/wordml" xmlns:w16cex="http://schemas.microsoft.com/office/word/2018/wordml/cex" xmlns:w16cid="http://schemas.microsoft.com/office/word/2016/wordml/cid" xmlns:w16="http://schemas.microsoft.com/office/word/2018/wordml" xmlns:w16sdtdh="http://schemas.microsoft.com/office/word/2020/wordml/sdtdatahash" xmlns:w16se="http://schemas.microsoft.com/office/word/2015/wordml/symex" xmlns:wpg="http://schemas.microsoft.com/office/word/2010/wordprocessingGroup" xmlns:wpi="http://schemas.microsoft.com/office/word/2010/wordprocessingInk" xmlns:wne="http://schemas.microsoft.com/office/word/2006/wordml" xmlns:wps="http://schemas.microsoft.com/office/word/2010/wordprocessingShape" mc:Ignorable="w14 w15 w16se w16cid w16 w16cex w16sdtdh wp14">
+<w:footnotes xmlns:wpc="http://schemas.microsoft.com/office/word/2010/wordprocessingCanvas" xmlns:cx="http://schemas.microsoft.com/office/drawing/2014/chartex" xmlns:cx1="http://schemas.microsoft.com/office/drawing/2015/9/8/chartex" xmlns:cx2="http://schemas.microsoft.com/office/drawing/2015/10/21/chartex" xmlns:cx3="http://schemas.microsoft.com/office/drawing/2016/5/9/chartex" xmlns:cx4="http://schemas.microsoft.com/office/drawing/2016/5/10/chartex" xmlns:cx5="http://schemas.microsoft.com/office/drawing/2016/5/11/chartex" xmlns:cx6="http://schemas.microsoft.com/office/drawing/2016/5/12/chartex" xmlns:cx7="http://schemas.microsoft.com/office/drawing/2016/5/13/chartex" xmlns:cx8="http://schemas.microsoft.com/office/drawing/2016/5/14/chartex" xmlns:mc="http://schemas.openxmlformats.org/markup-compatibility/2006" xmlns:aink="http://schemas.microsoft.com/office/drawing/2016/ink" xmlns:am3d="http://schemas.microsoft.com/office/drawing/2017/model3d" xmlns:o="urn:schemas-microsoft-com:office:office" xmlns:oel="http://schemas.microsoft.com/office/2019/extlst" xmlns:r="http://schemas.openxmlformats.org/officeDocument/2006/relationships" xmlns:m="http://schemas.openxmlformats.org/officeDocument/2006/math" xmlns:v="urn:schemas-microsoft-com:vml" xmlns:wp14="http://schemas.microsoft.com/office/word/2010/wordprocessingDrawing" xmlns:wp="http://schemas.openxmlformats.org/drawingml/2006/wordprocessingDrawing" xmlns:w10="urn:schemas-microsoft-com:office:word" xmlns:w="http://schemas.openxmlformats.org/wordprocessingml/2006/main" xmlns:w14="http://schemas.microsoft.com/office/word/2010/wordml" xmlns:w15="http://schemas.microsoft.com/office/word/2012/wordml" xmlns:w16cex="http://schemas.microsoft.com/office/word/2018/wordml/cex" xmlns:w16cid="http://schemas.microsoft.com/office/word/2016/wordml/cid" xmlns:w16="http://schemas.microsoft.com/office/word/2018/wordml" xmlns:w16du="http://schemas.microsoft.com/office/word/2023/wordml/word16du" xmlns:w16sdtdh="http://schemas.microsoft.com/office/word/2020/wordml/sdtdatahash" xmlns:w16se="http://schemas.microsoft.com/office/word/2015/wordml/symex" xmlns:wpg="http://schemas.microsoft.com/office/word/2010/wordprocessingGroup" xmlns:wpi="http://schemas.microsoft.com/office/word/2010/wordprocessingInk" xmlns:wne="http://schemas.microsoft.com/office/word/2006/wordml" xmlns:wps="http://schemas.microsoft.com/office/word/2010/wordprocessingShape" mc:Ignorable="w14 w15 w16se w16cid w16 w16cex w16sdtdh w16du wp14">
   <w:footnote w:type="separator" w:id="-1">
     <w:p>
       <w:r>
@@ -2030,13 +2029,13 @@
 </file>
 
 <file path=word/header1.xml><?xml version="1.0" encoding="utf-8"?>
-<w:hdr xmlns:wpc="http://schemas.microsoft.com/office/word/2010/wordprocessingCanvas" xmlns:cx="http://schemas.microsoft.com/office/drawing/2014/chartex" xmlns:cx1="http://schemas.microsoft.com/office/drawing/2015/9/8/chartex" xmlns:cx2="http://schemas.microsoft.com/office/drawing/2015/10/21/chartex" xmlns:cx3="http://schemas.microsoft.com/office/drawing/2016/5/9/chartex" xmlns:cx4="http://schemas.microsoft.com/office/drawing/2016/5/10/chartex" xmlns:cx5="http://schemas.microsoft.com/office/drawing/2016/5/11/chartex" xmlns:cx6="http://schemas.microsoft.com/office/drawing/2016/5/12/chartex" xmlns:cx7="http://schemas.microsoft.com/office/drawing/2016/5/13/chartex" xmlns:cx8="http://schemas.microsoft.com/office/drawing/2016/5/14/chartex" xmlns:mc="http://schemas.openxmlformats.org/markup-compatibility/2006" xmlns:aink="http://schemas.microsoft.com/office/drawing/2016/ink" xmlns:am3d="http://schemas.microsoft.com/office/drawing/2017/model3d" xmlns:o="urn:schemas-microsoft-com:office:office" xmlns:oel="http://schemas.microsoft.com/office/2019/extlst" xmlns:r="http://schemas.openxmlformats.org/officeDocument/2006/relationships" xmlns:m="http://schemas.openxmlformats.org/officeDocument/2006/math" xmlns:v="urn:schemas-microsoft-com:vml" xmlns:wp14="http://schemas.microsoft.com/office/word/2010/wordprocessingDrawing" xmlns:wp="http://schemas.openxmlformats.org/drawingml/2006/wordprocessingDrawing" xmlns:w10="urn:schemas-microsoft-com:office:word" xmlns:w="http://schemas.openxmlformats.org/wordprocessingml/2006/main" xmlns:w14="http://schemas.microsoft.com/office/word/2010/wordml" xmlns:w15="http://schemas.microsoft.com/office/word/2012/wordml" xmlns:w16cex="http://schemas.microsoft.com/office/word/2018/wordml/cex" xmlns:w16cid="http://schemas.microsoft.com/office/word/2016/wordml/cid" xmlns:w16="http://schemas.microsoft.com/office/word/2018/wordml" xmlns:w16sdtdh="http://schemas.microsoft.com/office/word/2020/wordml/sdtdatahash" xmlns:w16se="http://schemas.microsoft.com/office/word/2015/wordml/symex" xmlns:wpg="http://schemas.microsoft.com/office/word/2010/wordprocessingGroup" xmlns:wpi="http://schemas.microsoft.com/office/word/2010/wordprocessingInk" xmlns:wne="http://schemas.microsoft.com/office/word/2006/wordml" xmlns:wps="http://schemas.microsoft.com/office/word/2010/wordprocessingShape" mc:Ignorable="w14 w15 w16se w16cid w16 w16cex w16sdtdh wp14">
+<w:hdr xmlns:wpc="http://schemas.microsoft.com/office/word/2010/wordprocessingCanvas" xmlns:cx="http://schemas.microsoft.com/office/drawing/2014/chartex" xmlns:cx1="http://schemas.microsoft.com/office/drawing/2015/9/8/chartex" xmlns:cx2="http://schemas.microsoft.com/office/drawing/2015/10/21/chartex" xmlns:cx3="http://schemas.microsoft.com/office/drawing/2016/5/9/chartex" xmlns:cx4="http://schemas.microsoft.com/office/drawing/2016/5/10/chartex" xmlns:cx5="http://schemas.microsoft.com/office/drawing/2016/5/11/chartex" xmlns:cx6="http://schemas.microsoft.com/office/drawing/2016/5/12/chartex" xmlns:cx7="http://schemas.microsoft.com/office/drawing/2016/5/13/chartex" xmlns:cx8="http://schemas.microsoft.com/office/drawing/2016/5/14/chartex" xmlns:mc="http://schemas.openxmlformats.org/markup-compatibility/2006" xmlns:aink="http://schemas.microsoft.com/office/drawing/2016/ink" xmlns:am3d="http://schemas.microsoft.com/office/drawing/2017/model3d" xmlns:o="urn:schemas-microsoft-com:office:office" xmlns:oel="http://schemas.microsoft.com/office/2019/extlst" xmlns:r="http://schemas.openxmlformats.org/officeDocument/2006/relationships" xmlns:m="http://schemas.openxmlformats.org/officeDocument/2006/math" xmlns:v="urn:schemas-microsoft-com:vml" xmlns:wp14="http://schemas.microsoft.com/office/word/2010/wordprocessingDrawing" xmlns:wp="http://schemas.openxmlformats.org/drawingml/2006/wordprocessingDrawing" xmlns:w10="urn:schemas-microsoft-com:office:word" xmlns:w="http://schemas.openxmlformats.org/wordprocessingml/2006/main" xmlns:w14="http://schemas.microsoft.com/office/word/2010/wordml" xmlns:w15="http://schemas.microsoft.com/office/word/2012/wordml" xmlns:w16cex="http://schemas.microsoft.com/office/word/2018/wordml/cex" xmlns:w16cid="http://schemas.microsoft.com/office/word/2016/wordml/cid" xmlns:w16="http://schemas.microsoft.com/office/word/2018/wordml" xmlns:w16du="http://schemas.microsoft.com/office/word/2023/wordml/word16du" xmlns:w16sdtdh="http://schemas.microsoft.com/office/word/2020/wordml/sdtdatahash" xmlns:w16se="http://schemas.microsoft.com/office/word/2015/wordml/symex" xmlns:wpg="http://schemas.microsoft.com/office/word/2010/wordprocessingGroup" xmlns:wpi="http://schemas.microsoft.com/office/word/2010/wordprocessingInk" xmlns:wne="http://schemas.microsoft.com/office/word/2006/wordml" xmlns:wps="http://schemas.microsoft.com/office/word/2010/wordprocessingShape" mc:Ignorable="w14 w15 w16se w16cid w16 w16cex w16sdtdh w16du wp14">
   <w:p/>
 </w:hdr>
 </file>
 
 <file path=word/header2.xml><?xml version="1.0" encoding="utf-8"?>
-<w:hdr xmlns:wpc="http://schemas.microsoft.com/office/word/2010/wordprocessingCanvas" xmlns:cx="http://schemas.microsoft.com/office/drawing/2014/chartex" xmlns:cx1="http://schemas.microsoft.com/office/drawing/2015/9/8/chartex" xmlns:cx2="http://schemas.microsoft.com/office/drawing/2015/10/21/chartex" xmlns:cx3="http://schemas.microsoft.com/office/drawing/2016/5/9/chartex" xmlns:cx4="http://schemas.microsoft.com/office/drawing/2016/5/10/chartex" xmlns:cx5="http://schemas.microsoft.com/office/drawing/2016/5/11/chartex" xmlns:cx6="http://schemas.microsoft.com/office/drawing/2016/5/12/chartex" xmlns:cx7="http://schemas.microsoft.com/office/drawing/2016/5/13/chartex" xmlns:cx8="http://schemas.microsoft.com/office/drawing/2016/5/14/chartex" xmlns:mc="http://schemas.openxmlformats.org/markup-compatibility/2006" xmlns:aink="http://schemas.microsoft.com/office/drawing/2016/ink" xmlns:am3d="http://schemas.microsoft.com/office/drawing/2017/model3d" xmlns:o="urn:schemas-microsoft-com:office:office" xmlns:oel="http://schemas.microsoft.com/office/2019/extlst" xmlns:r="http://schemas.openxmlformats.org/officeDocument/2006/relationships" xmlns:m="http://schemas.openxmlformats.org/officeDocument/2006/math" xmlns:v="urn:schemas-microsoft-com:vml" xmlns:wp14="http://schemas.microsoft.com/office/word/2010/wordprocessingDrawing" xmlns:wp="http://schemas.openxmlformats.org/drawingml/2006/wordprocessingDrawing" xmlns:w10="urn:schemas-microsoft-com:office:word" xmlns:w="http://schemas.openxmlformats.org/wordprocessingml/2006/main" xmlns:w14="http://schemas.microsoft.com/office/word/2010/wordml" xmlns:w15="http://schemas.microsoft.com/office/word/2012/wordml" xmlns:w16cex="http://schemas.microsoft.com/office/word/2018/wordml/cex" xmlns:w16cid="http://schemas.microsoft.com/office/word/2016/wordml/cid" xmlns:w16="http://schemas.microsoft.com/office/word/2018/wordml" xmlns:w16sdtdh="http://schemas.microsoft.com/office/word/2020/wordml/sdtdatahash" xmlns:w16se="http://schemas.microsoft.com/office/word/2015/wordml/symex" xmlns:wpg="http://schemas.microsoft.com/office/word/2010/wordprocessingGroup" xmlns:wpi="http://schemas.microsoft.com/office/word/2010/wordprocessingInk" xmlns:wne="http://schemas.microsoft.com/office/word/2006/wordml" xmlns:wps="http://schemas.microsoft.com/office/word/2010/wordprocessingShape" mc:Ignorable="w14 w15 w16se w16cid w16 w16cex w16sdtdh wp14">
+<w:hdr xmlns:wpc="http://schemas.microsoft.com/office/word/2010/wordprocessingCanvas" xmlns:cx="http://schemas.microsoft.com/office/drawing/2014/chartex" xmlns:cx1="http://schemas.microsoft.com/office/drawing/2015/9/8/chartex" xmlns:cx2="http://schemas.microsoft.com/office/drawing/2015/10/21/chartex" xmlns:cx3="http://schemas.microsoft.com/office/drawing/2016/5/9/chartex" xmlns:cx4="http://schemas.microsoft.com/office/drawing/2016/5/10/chartex" xmlns:cx5="http://schemas.microsoft.com/office/drawing/2016/5/11/chartex" xmlns:cx6="http://schemas.microsoft.com/office/drawing/2016/5/12/chartex" xmlns:cx7="http://schemas.microsoft.com/office/drawing/2016/5/13/chartex" xmlns:cx8="http://schemas.microsoft.com/office/drawing/2016/5/14/chartex" xmlns:mc="http://schemas.openxmlformats.org/markup-compatibility/2006" xmlns:aink="http://schemas.microsoft.com/office/drawing/2016/ink" xmlns:am3d="http://schemas.microsoft.com/office/drawing/2017/model3d" xmlns:o="urn:schemas-microsoft-com:office:office" xmlns:oel="http://schemas.microsoft.com/office/2019/extlst" xmlns:r="http://schemas.openxmlformats.org/officeDocument/2006/relationships" xmlns:m="http://schemas.openxmlformats.org/officeDocument/2006/math" xmlns:v="urn:schemas-microsoft-com:vml" xmlns:wp14="http://schemas.microsoft.com/office/word/2010/wordprocessingDrawing" xmlns:wp="http://schemas.openxmlformats.org/drawingml/2006/wordprocessingDrawing" xmlns:w10="urn:schemas-microsoft-com:office:word" xmlns:w="http://schemas.openxmlformats.org/wordprocessingml/2006/main" xmlns:w14="http://schemas.microsoft.com/office/word/2010/wordml" xmlns:w15="http://schemas.microsoft.com/office/word/2012/wordml" xmlns:w16cex="http://schemas.microsoft.com/office/word/2018/wordml/cex" xmlns:w16cid="http://schemas.microsoft.com/office/word/2016/wordml/cid" xmlns:w16="http://schemas.microsoft.com/office/word/2018/wordml" xmlns:w16du="http://schemas.microsoft.com/office/word/2023/wordml/word16du" xmlns:w16sdtdh="http://schemas.microsoft.com/office/word/2020/wordml/sdtdatahash" xmlns:w16se="http://schemas.microsoft.com/office/word/2015/wordml/symex" xmlns:wpg="http://schemas.microsoft.com/office/word/2010/wordprocessingGroup" xmlns:wpi="http://schemas.microsoft.com/office/word/2010/wordprocessingInk" xmlns:wne="http://schemas.microsoft.com/office/word/2006/wordml" xmlns:wps="http://schemas.microsoft.com/office/word/2010/wordprocessingShape" mc:Ignorable="w14 w15 w16se w16cid w16 w16cex w16sdtdh w16du wp14">
   <w:sdt>
     <w:sdtPr>
       <w:rPr>
@@ -2150,7 +2149,7 @@
 </file>
 
 <file path=word/header3.xml><?xml version="1.0" encoding="utf-8"?>
-<w:hdr xmlns:wpc="http://schemas.microsoft.com/office/word/2010/wordprocessingCanvas" xmlns:cx="http://schemas.microsoft.com/office/drawing/2014/chartex" xmlns:cx1="http://schemas.microsoft.com/office/drawing/2015/9/8/chartex" xmlns:cx2="http://schemas.microsoft.com/office/drawing/2015/10/21/chartex" xmlns:cx3="http://schemas.microsoft.com/office/drawing/2016/5/9/chartex" xmlns:cx4="http://schemas.microsoft.com/office/drawing/2016/5/10/chartex" xmlns:cx5="http://schemas.microsoft.com/office/drawing/2016/5/11/chartex" xmlns:cx6="http://schemas.microsoft.com/office/drawing/2016/5/12/chartex" xmlns:cx7="http://schemas.microsoft.com/office/drawing/2016/5/13/chartex" xmlns:cx8="http://schemas.microsoft.com/office/drawing/2016/5/14/chartex" xmlns:mc="http://schemas.openxmlformats.org/markup-compatibility/2006" xmlns:aink="http://schemas.microsoft.com/office/drawing/2016/ink" xmlns:am3d="http://schemas.microsoft.com/office/drawing/2017/model3d" xmlns:o="urn:schemas-microsoft-com:office:office" xmlns:oel="http://schemas.microsoft.com/office/2019/extlst" xmlns:r="http://schemas.openxmlformats.org/officeDocument/2006/relationships" xmlns:m="http://schemas.openxmlformats.org/officeDocument/2006/math" xmlns:v="urn:schemas-microsoft-com:vml" xmlns:wp14="http://schemas.microsoft.com/office/word/2010/wordprocessingDrawing" xmlns:wp="http://schemas.openxmlformats.org/drawingml/2006/wordprocessingDrawing" xmlns:w10="urn:schemas-microsoft-com:office:word" xmlns:w="http://schemas.openxmlformats.org/wordprocessingml/2006/main" xmlns:w14="http://schemas.microsoft.com/office/word/2010/wordml" xmlns:w15="http://schemas.microsoft.com/office/word/2012/wordml" xmlns:w16cex="http://schemas.microsoft.com/office/word/2018/wordml/cex" xmlns:w16cid="http://schemas.microsoft.com/office/word/2016/wordml/cid" xmlns:w16="http://schemas.microsoft.com/office/word/2018/wordml" xmlns:w16sdtdh="http://schemas.microsoft.com/office/word/2020/wordml/sdtdatahash" xmlns:w16se="http://schemas.microsoft.com/office/word/2015/wordml/symex" xmlns:wpg="http://schemas.microsoft.com/office/word/2010/wordprocessingGroup" xmlns:wpi="http://schemas.microsoft.com/office/word/2010/wordprocessingInk" xmlns:wne="http://schemas.microsoft.com/office/word/2006/wordml" xmlns:wps="http://schemas.microsoft.com/office/word/2010/wordprocessingShape" mc:Ignorable="w14 w15 w16se w16cid w16 w16cex w16sdtdh wp14">
+<w:hdr xmlns:wpc="http://schemas.microsoft.com/office/word/2010/wordprocessingCanvas" xmlns:cx="http://schemas.microsoft.com/office/drawing/2014/chartex" xmlns:cx1="http://schemas.microsoft.com/office/drawing/2015/9/8/chartex" xmlns:cx2="http://schemas.microsoft.com/office/drawing/2015/10/21/chartex" xmlns:cx3="http://schemas.microsoft.com/office/drawing/2016/5/9/chartex" xmlns:cx4="http://schemas.microsoft.com/office/drawing/2016/5/10/chartex" xmlns:cx5="http://schemas.microsoft.com/office/drawing/2016/5/11/chartex" xmlns:cx6="http://schemas.microsoft.com/office/drawing/2016/5/12/chartex" xmlns:cx7="http://schemas.microsoft.com/office/drawing/2016/5/13/chartex" xmlns:cx8="http://schemas.microsoft.com/office/drawing/2016/5/14/chartex" xmlns:mc="http://schemas.openxmlformats.org/markup-compatibility/2006" xmlns:aink="http://schemas.microsoft.com/office/drawing/2016/ink" xmlns:am3d="http://schemas.microsoft.com/office/drawing/2017/model3d" xmlns:o="urn:schemas-microsoft-com:office:office" xmlns:oel="http://schemas.microsoft.com/office/2019/extlst" xmlns:r="http://schemas.openxmlformats.org/officeDocument/2006/relationships" xmlns:m="http://schemas.openxmlformats.org/officeDocument/2006/math" xmlns:v="urn:schemas-microsoft-com:vml" xmlns:wp14="http://schemas.microsoft.com/office/word/2010/wordprocessingDrawing" xmlns:wp="http://schemas.openxmlformats.org/drawingml/2006/wordprocessingDrawing" xmlns:w10="urn:schemas-microsoft-com:office:word" xmlns:w="http://schemas.openxmlformats.org/wordprocessingml/2006/main" xmlns:w14="http://schemas.microsoft.com/office/word/2010/wordml" xmlns:w15="http://schemas.microsoft.com/office/word/2012/wordml" xmlns:w16cex="http://schemas.microsoft.com/office/word/2018/wordml/cex" xmlns:w16cid="http://schemas.microsoft.com/office/word/2016/wordml/cid" xmlns:w16="http://schemas.microsoft.com/office/word/2018/wordml" xmlns:w16du="http://schemas.microsoft.com/office/word/2023/wordml/word16du" xmlns:w16sdtdh="http://schemas.microsoft.com/office/word/2020/wordml/sdtdatahash" xmlns:w16se="http://schemas.microsoft.com/office/word/2015/wordml/symex" xmlns:wpg="http://schemas.microsoft.com/office/word/2010/wordprocessingGroup" xmlns:wpi="http://schemas.microsoft.com/office/word/2010/wordprocessingInk" xmlns:wne="http://schemas.microsoft.com/office/word/2006/wordml" xmlns:wps="http://schemas.microsoft.com/office/word/2010/wordprocessingShape" mc:Ignorable="w14 w15 w16se w16cid w16 w16cex w16sdtdh w16du wp14">
   <w:p>
     <w:pPr>
       <w:pStyle w:val="Title"/>
@@ -2162,8 +2161,8 @@
         <w:szCs w:val="28"/>
       </w:rPr>
     </w:pPr>
-    <w:bookmarkStart w:id="1" w:name="_heading=h.hylhsf30qki" w:colFirst="0" w:colLast="0"/>
-    <w:bookmarkEnd w:id="1"/>
+    <w:bookmarkStart w:id="0" w:name="_heading=h.hylhsf30qki" w:colFirst="0" w:colLast="0"/>
+    <w:bookmarkEnd w:id="0"/>
     <w:r>
       <w:rPr>
         <w:rFonts w:ascii="Cambria" w:hAnsi="Cambria"/>
@@ -2177,8 +2176,8 @@
     <w:pPr>
       <w:pStyle w:val="Subtitle"/>
     </w:pPr>
-    <w:bookmarkStart w:id="2" w:name="_heading=h.yz2qiq2ectop" w:colFirst="0" w:colLast="0"/>
-    <w:bookmarkEnd w:id="2"/>
+    <w:bookmarkStart w:id="1" w:name="_heading=h.yz2qiq2ectop" w:colFirst="0" w:colLast="0"/>
+    <w:bookmarkEnd w:id="1"/>
     <w:r>
       <w:t xml:space="preserve">Boca Raton, Florida 33433, USA | +1 (740) 802-1776 | </w:t>
     </w:r>
@@ -2208,7 +2207,7 @@
 </file>
 
 <file path=word/numbering.xml><?xml version="1.0" encoding="utf-8"?>
-<w:numbering xmlns:wpc="http://schemas.microsoft.com/office/word/2010/wordprocessingCanvas" xmlns:cx="http://schemas.microsoft.com/office/drawing/2014/chartex" xmlns:cx1="http://schemas.microsoft.com/office/drawing/2015/9/8/chartex" xmlns:cx2="http://schemas.microsoft.com/office/drawing/2015/10/21/chartex" xmlns:cx3="http://schemas.microsoft.com/office/drawing/2016/5/9/chartex" xmlns:cx4="http://schemas.microsoft.com/office/drawing/2016/5/10/chartex" xmlns:cx5="http://schemas.microsoft.com/office/drawing/2016/5/11/chartex" xmlns:cx6="http://schemas.microsoft.com/office/drawing/2016/5/12/chartex" xmlns:cx7="http://schemas.microsoft.com/office/drawing/2016/5/13/chartex" xmlns:cx8="http://schemas.microsoft.com/office/drawing/2016/5/14/chartex" xmlns:mc="http://schemas.openxmlformats.org/markup-compatibility/2006" xmlns:aink="http://schemas.microsoft.com/office/drawing/2016/ink" xmlns:am3d="http://schemas.microsoft.com/office/drawing/2017/model3d" xmlns:o="urn:schemas-microsoft-com:office:office" xmlns:oel="http://schemas.microsoft.com/office/2019/extlst" xmlns:r="http://schemas.openxmlformats.org/officeDocument/2006/relationships" xmlns:m="http://schemas.openxmlformats.org/officeDocument/2006/math" xmlns:v="urn:schemas-microsoft-com:vml" xmlns:wp14="http://schemas.microsoft.com/office/word/2010/wordprocessingDrawing" xmlns:wp="http://schemas.openxmlformats.org/drawingml/2006/wordprocessingDrawing" xmlns:w10="urn:schemas-microsoft-com:office:word" xmlns:w="http://schemas.openxmlformats.org/wordprocessingml/2006/main" xmlns:w14="http://schemas.microsoft.com/office/word/2010/wordml" xmlns:w15="http://schemas.microsoft.com/office/word/2012/wordml" xmlns:w16cex="http://schemas.microsoft.com/office/word/2018/wordml/cex" xmlns:w16cid="http://schemas.microsoft.com/office/word/2016/wordml/cid" xmlns:w16="http://schemas.microsoft.com/office/word/2018/wordml" xmlns:w16sdtdh="http://schemas.microsoft.com/office/word/2020/wordml/sdtdatahash" xmlns:w16se="http://schemas.microsoft.com/office/word/2015/wordml/symex" xmlns:wpg="http://schemas.microsoft.com/office/word/2010/wordprocessingGroup" xmlns:wpi="http://schemas.microsoft.com/office/word/2010/wordprocessingInk" xmlns:wne="http://schemas.microsoft.com/office/word/2006/wordml" xmlns:wps="http://schemas.microsoft.com/office/word/2010/wordprocessingShape" mc:Ignorable="w14 w15 w16se w16cid w16 w16cex w16sdtdh wp14">
+<w:numbering xmlns:wpc="http://schemas.microsoft.com/office/word/2010/wordprocessingCanvas" xmlns:cx="http://schemas.microsoft.com/office/drawing/2014/chartex" xmlns:cx1="http://schemas.microsoft.com/office/drawing/2015/9/8/chartex" xmlns:cx2="http://schemas.microsoft.com/office/drawing/2015/10/21/chartex" xmlns:cx3="http://schemas.microsoft.com/office/drawing/2016/5/9/chartex" xmlns:cx4="http://schemas.microsoft.com/office/drawing/2016/5/10/chartex" xmlns:cx5="http://schemas.microsoft.com/office/drawing/2016/5/11/chartex" xmlns:cx6="http://schemas.microsoft.com/office/drawing/2016/5/12/chartex" xmlns:cx7="http://schemas.microsoft.com/office/drawing/2016/5/13/chartex" xmlns:cx8="http://schemas.microsoft.com/office/drawing/2016/5/14/chartex" xmlns:mc="http://schemas.openxmlformats.org/markup-compatibility/2006" xmlns:aink="http://schemas.microsoft.com/office/drawing/2016/ink" xmlns:am3d="http://schemas.microsoft.com/office/drawing/2017/model3d" xmlns:o="urn:schemas-microsoft-com:office:office" xmlns:oel="http://schemas.microsoft.com/office/2019/extlst" xmlns:r="http://schemas.openxmlformats.org/officeDocument/2006/relationships" xmlns:m="http://schemas.openxmlformats.org/officeDocument/2006/math" xmlns:v="urn:schemas-microsoft-com:vml" xmlns:wp14="http://schemas.microsoft.com/office/word/2010/wordprocessingDrawing" xmlns:wp="http://schemas.openxmlformats.org/drawingml/2006/wordprocessingDrawing" xmlns:w10="urn:schemas-microsoft-com:office:word" xmlns:w="http://schemas.openxmlformats.org/wordprocessingml/2006/main" xmlns:w14="http://schemas.microsoft.com/office/word/2010/wordml" xmlns:w15="http://schemas.microsoft.com/office/word/2012/wordml" xmlns:w16cex="http://schemas.microsoft.com/office/word/2018/wordml/cex" xmlns:w16cid="http://schemas.microsoft.com/office/word/2016/wordml/cid" xmlns:w16="http://schemas.microsoft.com/office/word/2018/wordml" xmlns:w16du="http://schemas.microsoft.com/office/word/2023/wordml/word16du" xmlns:w16sdtdh="http://schemas.microsoft.com/office/word/2020/wordml/sdtdatahash" xmlns:w16se="http://schemas.microsoft.com/office/word/2015/wordml/symex" xmlns:wpg="http://schemas.microsoft.com/office/word/2010/wordprocessingGroup" xmlns:wpi="http://schemas.microsoft.com/office/word/2010/wordprocessingInk" xmlns:wne="http://schemas.microsoft.com/office/word/2006/wordml" xmlns:wps="http://schemas.microsoft.com/office/word/2010/wordprocessingShape" mc:Ignorable="w14 w15 w16se w16cid w16 w16cex w16sdtdh w16du wp14">
   <w:abstractNum w:abstractNumId="0" w15:restartNumberingAfterBreak="0">
     <w:nsid w:val="00597F68"/>
     <w:multiLevelType w:val="hybridMultilevel"/>
@@ -5461,7 +5460,7 @@
 </file>
 
 <file path=word/styles.xml><?xml version="1.0" encoding="utf-8"?>
-<w:styles xmlns:mc="http://schemas.openxmlformats.org/markup-compatibility/2006" xmlns:r="http://schemas.openxmlformats.org/officeDocument/2006/relationships" xmlns:w="http://schemas.openxmlformats.org/wordprocessingml/2006/main" xmlns:w14="http://schemas.microsoft.com/office/word/2010/wordml" xmlns:w15="http://schemas.microsoft.com/office/word/2012/wordml" xmlns:w16cex="http://schemas.microsoft.com/office/word/2018/wordml/cex" xmlns:w16cid="http://schemas.microsoft.com/office/word/2016/wordml/cid" xmlns:w16="http://schemas.microsoft.com/office/word/2018/wordml" xmlns:w16sdtdh="http://schemas.microsoft.com/office/word/2020/wordml/sdtdatahash" xmlns:w16se="http://schemas.microsoft.com/office/word/2015/wordml/symex" mc:Ignorable="w14 w15 w16se w16cid w16 w16cex w16sdtdh">
+<w:styles xmlns:mc="http://schemas.openxmlformats.org/markup-compatibility/2006" xmlns:r="http://schemas.openxmlformats.org/officeDocument/2006/relationships" xmlns:w="http://schemas.openxmlformats.org/wordprocessingml/2006/main" xmlns:w14="http://schemas.microsoft.com/office/word/2010/wordml" xmlns:w15="http://schemas.microsoft.com/office/word/2012/wordml" xmlns:w16cex="http://schemas.microsoft.com/office/word/2018/wordml/cex" xmlns:w16cid="http://schemas.microsoft.com/office/word/2016/wordml/cid" xmlns:w16="http://schemas.microsoft.com/office/word/2018/wordml" xmlns:w16du="http://schemas.microsoft.com/office/word/2023/wordml/word16du" xmlns:w16sdtdh="http://schemas.microsoft.com/office/word/2020/wordml/sdtdatahash" xmlns:w16se="http://schemas.microsoft.com/office/word/2015/wordml/symex" mc:Ignorable="w14 w15 w16se w16cid w16 w16cex w16sdtdh w16du">
   <w:docDefaults>
     <w:rPrDefault>
       <w:rPr>
@@ -5858,7 +5857,7 @@
   <w:style w:type="paragraph" w:default="1" w:styleId="Normal">
     <w:name w:val="Normal"/>
     <w:qFormat/>
-    <w:rsid w:val="00A56FCD"/>
+    <w:rsid w:val="00D22097"/>
     <w:pPr>
       <w:spacing w:beforeLines="0" w:before="0" w:afterLines="0" w:after="0"/>
     </w:pPr>
@@ -5923,11 +5922,12 @@
     <w:uiPriority w:val="9"/>
     <w:unhideWhenUsed/>
     <w:qFormat/>
-    <w:rsid w:val="00B02D0E"/>
+    <w:rsid w:val="00E74748"/>
     <w:pPr>
       <w:tabs>
         <w:tab w:val="right" w:pos="10800"/>
       </w:tabs>
+      <w:spacing w:before="40"/>
       <w:outlineLvl w:val="2"/>
     </w:pPr>
     <w:rPr>
@@ -6611,28 +6611,28 @@
 </file>
 
 <file path=customXml/item1.xml><?xml version="1.0" encoding="utf-8"?>
-<b:Sources xmlns:b="http://schemas.openxmlformats.org/officeDocument/2006/bibliography" xmlns="http://schemas.openxmlformats.org/officeDocument/2006/bibliography" SelectedStyle="\APASixthEditionOfficeOnline.xsl" StyleName="APA" Version="6"/>
-</file>
-
-<file path=customXml/item2.xml><?xml version="1.0" encoding="utf-8"?>
 <go:gDocsCustomXmlDataStorage xmlns:go="http://customooxmlschemas.google.com/" xmlns:r="http://schemas.openxmlformats.org/officeDocument/2006/relationships">
   <go:docsCustomData xmlns:go="http://customooxmlschemas.google.com/" roundtripDataSignature="AMtx7mgptLdmkf0DGPnpNTCtVMEDhoWzww==">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</go:docsCustomData>
 </go:gDocsCustomXmlDataStorage>
 </file>
 
-<file path=customXml/itemProps1.xml><?xml version="1.0" encoding="utf-8"?>
-<ds:datastoreItem xmlns:ds="http://schemas.openxmlformats.org/officeDocument/2006/customXml" ds:itemID="{8686210F-480E-42A8-90E7-5B7A87F799DC}">
-  <ds:schemaRefs>
-    <ds:schemaRef ds:uri="http://schemas.openxmlformats.org/officeDocument/2006/bibliography"/>
-  </ds:schemaRefs>
-</ds:datastoreItem>
+<file path=customXml/item2.xml><?xml version="1.0" encoding="utf-8"?>
+<b:Sources xmlns:b="http://schemas.openxmlformats.org/officeDocument/2006/bibliography" xmlns="http://schemas.openxmlformats.org/officeDocument/2006/bibliography" SelectedStyle="\APASixthEditionOfficeOnline.xsl" StyleName="APA" Version="6"/>
 </file>
 
-<file path=customXml/itemProps2.xml><?xml version="1.0" encoding="utf-8"?>
+<file path=customXml/itemProps1.xml><?xml version="1.0" encoding="utf-8"?>
 <ds:datastoreItem xmlns:ds="http://schemas.openxmlformats.org/officeDocument/2006/customXml" ds:itemID="{11111111-1234-1234-1234-123412341234}">
   <ds:schemaRefs>
     <ds:schemaRef ds:uri="http://customooxmlschemas.google.com/"/>
     <ds:schemaRef ds:uri="http://schemas.openxmlformats.org/officeDocument/2006/relationships"/>
   </ds:schemaRefs>
 </ds:datastoreItem>
+</file>
+
+<file path=customXml/itemProps2.xml><?xml version="1.0" encoding="utf-8"?>
+<ds:datastoreItem xmlns:ds="http://schemas.openxmlformats.org/officeDocument/2006/customXml" ds:itemID="{8686210F-480E-42A8-90E7-5B7A87F799DC}">
+  <ds:schemaRefs>
+    <ds:schemaRef ds:uri="http://schemas.openxmlformats.org/officeDocument/2006/bibliography"/>
+  </ds:schemaRefs>
+</ds:datastoreItem>
 </file>
</xml_diff>